<commit_message>
SQA Review of Front-end and Back-end Requirements
</commit_message>
<xml_diff>
--- a/Requirement Documents/UPOD RD - Web Design (Edited).docx
+++ b/Requirement Documents/UPOD RD - Web Design (Edited).docx
@@ -1,6 +1,6 @@
 
 <file path=word/document.xml><?xml version="1.0" encoding="utf-8"?>
-<w:document xmlns:wpc="http://schemas.microsoft.com/office/word/2010/wordprocessingCanvas" xmlns:cx="http://schemas.microsoft.com/office/drawing/2014/chartex" xmlns:cx1="http://schemas.microsoft.com/office/drawing/2015/9/8/chartex" xmlns:mc="http://schemas.openxmlformats.org/markup-compatibility/2006" xmlns:o="urn:schemas-microsoft-com:office:office" xmlns:r="http://schemas.openxmlformats.org/officeDocument/2006/relationships" xmlns:m="http://schemas.openxmlformats.org/officeDocument/2006/math" xmlns:v="urn:schemas-microsoft-com:vml" xmlns:wp14="http://schemas.microsoft.com/office/word/2010/wordprocessingDrawing" xmlns:wp="http://schemas.openxmlformats.org/drawingml/2006/wordprocessingDrawing" xmlns:w10="urn:schemas-microsoft-com:office:word" xmlns:w="http://schemas.openxmlformats.org/wordprocessingml/2006/main" xmlns:w14="http://schemas.microsoft.com/office/word/2010/wordml" xmlns:w15="http://schemas.microsoft.com/office/word/2012/wordml" xmlns:w16se="http://schemas.microsoft.com/office/word/2015/wordml/symex" xmlns:wpg="http://schemas.microsoft.com/office/word/2010/wordprocessingGroup" xmlns:wpi="http://schemas.microsoft.com/office/word/2010/wordprocessingInk" xmlns:wne="http://schemas.microsoft.com/office/word/2006/wordml" xmlns:wps="http://schemas.microsoft.com/office/word/2010/wordprocessingShape" mc:Ignorable="w14 w15 w16se wp14">
+<w:document xmlns:wpc="http://schemas.microsoft.com/office/word/2010/wordprocessingCanvas" xmlns:mc="http://schemas.openxmlformats.org/markup-compatibility/2006" xmlns:o="urn:schemas-microsoft-com:office:office" xmlns:r="http://schemas.openxmlformats.org/officeDocument/2006/relationships" xmlns:m="http://schemas.openxmlformats.org/officeDocument/2006/math" xmlns:v="urn:schemas-microsoft-com:vml" xmlns:wp14="http://schemas.microsoft.com/office/word/2010/wordprocessingDrawing" xmlns:wp="http://schemas.openxmlformats.org/drawingml/2006/wordprocessingDrawing" xmlns:w10="urn:schemas-microsoft-com:office:word" xmlns:w="http://schemas.openxmlformats.org/wordprocessingml/2006/main" xmlns:w14="http://schemas.microsoft.com/office/word/2010/wordml" xmlns:w15="http://schemas.microsoft.com/office/word/2012/wordml" xmlns:wpg="http://schemas.microsoft.com/office/word/2010/wordprocessingGroup" xmlns:wpi="http://schemas.microsoft.com/office/word/2010/wordprocessingInk" xmlns:wne="http://schemas.microsoft.com/office/word/2006/wordml" xmlns:wps="http://schemas.microsoft.com/office/word/2010/wordprocessingShape" mc:Ignorable="w14 w15 wp14">
   <w:background w:color="FFFFFF"/>
   <w:body>
     <w:p>
@@ -27,6 +27,7 @@
         <w:pStyle w:val="Title"/>
         <w:spacing w:before="0" w:after="400"/>
       </w:pPr>
+      <w:proofErr w:type="gramStart"/>
       <w:r>
         <w:rPr>
           <w:sz w:val="40"/>
@@ -34,6 +35,7 @@
         </w:rPr>
         <w:t>for</w:t>
       </w:r>
+      <w:proofErr w:type="gramEnd"/>
     </w:p>
     <w:p>
       <w:pPr>
@@ -132,6 +134,7 @@
         <w:keepLines/>
         <w:spacing w:before="120" w:after="240"/>
       </w:pPr>
+      <w:commentRangeStart w:id="1"/>
       <w:r>
         <w:rPr>
           <w:b/>
@@ -141,6 +144,15 @@
         <w:lastRenderedPageBreak/>
         <w:t>Table of Contents</w:t>
       </w:r>
+      <w:commentRangeEnd w:id="1"/>
+      <w:r>
+        <w:rPr>
+          <w:rStyle w:val="CommentReference"/>
+        </w:rPr>
+        <w:commentReference w:id="1"/>
+      </w:r>
+      <w:bookmarkStart w:id="2" w:name="_GoBack"/>
+      <w:bookmarkEnd w:id="2"/>
     </w:p>
     <w:p>
       <w:pPr>
@@ -1328,6 +1340,7 @@
           <w:tab w:val="left" w:pos="660"/>
           <w:tab w:val="right" w:leader="dot" w:pos="9350"/>
         </w:tabs>
+        <w:ind w:left="0"/>
         <w:rPr>
           <w:rFonts w:asciiTheme="minorHAnsi" w:eastAsiaTheme="minorEastAsia" w:hAnsiTheme="minorHAnsi" w:cstheme="minorBidi"/>
           <w:noProof/>
@@ -1335,81 +1348,103 @@
           <w:sz w:val="22"/>
           <w:szCs w:val="22"/>
         </w:rPr>
-      </w:pPr>
-      <w:hyperlink w:anchor="_Toc453890334" w:history="1">
-        <w:r>
-          <w:rPr>
-            <w:rStyle w:val="Hyperlink"/>
-            <w:noProof/>
-          </w:rPr>
-          <w:t>3.</w:t>
-        </w:r>
-        <w:r>
-          <w:rPr>
-            <w:rFonts w:asciiTheme="minorHAnsi" w:eastAsiaTheme="minorEastAsia" w:hAnsiTheme="minorHAnsi" w:cstheme="minorBidi"/>
-            <w:noProof/>
-            <w:color w:val="auto"/>
-            <w:sz w:val="22"/>
-            <w:szCs w:val="22"/>
-          </w:rPr>
-          <w:tab/>
-        </w:r>
-        <w:r>
-          <w:rPr>
-            <w:rStyle w:val="Hyperlink"/>
-            <w:noProof/>
-          </w:rPr>
-          <w:t>Specific Requirements</w:t>
-        </w:r>
-        <w:r>
-          <w:rPr>
-            <w:noProof/>
-            <w:webHidden/>
-          </w:rPr>
-          <w:tab/>
-        </w:r>
-        <w:r>
-          <w:rPr>
-            <w:noProof/>
-            <w:webHidden/>
-          </w:rPr>
-          <w:fldChar w:fldCharType="begin"/>
-        </w:r>
-        <w:r>
-          <w:rPr>
-            <w:noProof/>
-            <w:webHidden/>
-          </w:rPr>
-          <w:instrText xml:space="preserve"> PAGEREF _Toc453890334 \h </w:instrText>
-        </w:r>
-        <w:r>
-          <w:rPr>
-            <w:noProof/>
-            <w:webHidden/>
-          </w:rPr>
-        </w:r>
-        <w:r>
-          <w:rPr>
-            <w:noProof/>
-            <w:webHidden/>
-          </w:rPr>
-          <w:fldChar w:fldCharType="separate"/>
-        </w:r>
-        <w:r>
-          <w:rPr>
-            <w:noProof/>
-            <w:webHidden/>
-          </w:rPr>
-          <w:t>6</w:t>
-        </w:r>
-        <w:r>
-          <w:rPr>
-            <w:noProof/>
-            <w:webHidden/>
-          </w:rPr>
-          <w:fldChar w:fldCharType="end"/>
-        </w:r>
-      </w:hyperlink>
+        <w:pPrChange w:id="3" w:author="Student" w:date="2016-06-22T10:35:00Z">
+          <w:pPr>
+            <w:pStyle w:val="TOC2"/>
+            <w:tabs>
+              <w:tab w:val="left" w:pos="660"/>
+              <w:tab w:val="right" w:leader="dot" w:pos="9350"/>
+            </w:tabs>
+          </w:pPr>
+        </w:pPrChange>
+      </w:pPr>
+      <w:r>
+        <w:fldChar w:fldCharType="begin"/>
+      </w:r>
+      <w:r>
+        <w:instrText xml:space="preserve"> HYPERLINK \l "_Toc453890334" </w:instrText>
+      </w:r>
+      <w:r>
+        <w:fldChar w:fldCharType="separate"/>
+      </w:r>
+      <w:r>
+        <w:rPr>
+          <w:rStyle w:val="Hyperlink"/>
+          <w:noProof/>
+        </w:rPr>
+        <w:t>3.</w:t>
+      </w:r>
+      <w:r>
+        <w:rPr>
+          <w:rFonts w:asciiTheme="minorHAnsi" w:eastAsiaTheme="minorEastAsia" w:hAnsiTheme="minorHAnsi" w:cstheme="minorBidi"/>
+          <w:noProof/>
+          <w:color w:val="auto"/>
+          <w:sz w:val="22"/>
+          <w:szCs w:val="22"/>
+        </w:rPr>
+        <w:tab/>
+      </w:r>
+      <w:r>
+        <w:rPr>
+          <w:rStyle w:val="Hyperlink"/>
+          <w:noProof/>
+        </w:rPr>
+        <w:t>Specific Requirements</w:t>
+      </w:r>
+      <w:r>
+        <w:rPr>
+          <w:noProof/>
+          <w:webHidden/>
+        </w:rPr>
+        <w:tab/>
+      </w:r>
+      <w:r>
+        <w:rPr>
+          <w:noProof/>
+          <w:webHidden/>
+        </w:rPr>
+        <w:fldChar w:fldCharType="begin"/>
+      </w:r>
+      <w:r>
+        <w:rPr>
+          <w:noProof/>
+          <w:webHidden/>
+        </w:rPr>
+        <w:instrText xml:space="preserve"> PAGEREF _Toc453890334 \h </w:instrText>
+      </w:r>
+      <w:r>
+        <w:rPr>
+          <w:noProof/>
+          <w:webHidden/>
+        </w:rPr>
+      </w:r>
+      <w:r>
+        <w:rPr>
+          <w:noProof/>
+          <w:webHidden/>
+        </w:rPr>
+        <w:fldChar w:fldCharType="separate"/>
+      </w:r>
+      <w:r>
+        <w:rPr>
+          <w:noProof/>
+          <w:webHidden/>
+        </w:rPr>
+        <w:t>6</w:t>
+      </w:r>
+      <w:r>
+        <w:rPr>
+          <w:noProof/>
+          <w:webHidden/>
+        </w:rPr>
+        <w:fldChar w:fldCharType="end"/>
+      </w:r>
+      <w:r>
+        <w:rPr>
+          <w:noProof/>
+        </w:rPr>
+        <w:fldChar w:fldCharType="end"/>
+      </w:r>
     </w:p>
     <w:p>
       <w:pPr>
@@ -2420,10 +2455,7 @@
         <w:fldChar w:fldCharType="begin"/>
       </w:r>
       <w:r>
-        <w:instrText xml:space="preserve"> HYPERLINK \l "_Toc4538</w:instrText>
-      </w:r>
-      <w:r>
-        <w:instrText xml:space="preserve">90346" </w:instrText>
+        <w:instrText xml:space="preserve"> HYPERLINK \l "_Toc453890346" </w:instrText>
       </w:r>
       <w:r>
         <w:fldChar w:fldCharType="separate"/>
@@ -2452,7 +2484,7 @@
         </w:rPr>
         <w:t>System Mode</w:t>
       </w:r>
-      <w:del w:id="1" w:author="Omid Ghiyasian" w:date="2016-06-19T16:08:00Z">
+      <w:del w:id="4" w:author="Omid Ghiyasian" w:date="2016-06-19T16:08:00Z">
         <w:r>
           <w:rPr>
             <w:rStyle w:val="Hyperlink"/>
@@ -3603,6 +3635,7 @@
           <w:tab w:val="left" w:pos="660"/>
           <w:tab w:val="right" w:leader="dot" w:pos="9350"/>
         </w:tabs>
+        <w:ind w:left="0"/>
         <w:rPr>
           <w:rFonts w:asciiTheme="minorHAnsi" w:eastAsiaTheme="minorEastAsia" w:hAnsiTheme="minorHAnsi" w:cstheme="minorBidi"/>
           <w:noProof/>
@@ -3610,81 +3643,103 @@
           <w:sz w:val="22"/>
           <w:szCs w:val="22"/>
         </w:rPr>
-      </w:pPr>
-      <w:hyperlink w:anchor="_Toc453890359" w:history="1">
-        <w:r>
-          <w:rPr>
-            <w:rStyle w:val="Hyperlink"/>
-            <w:noProof/>
-          </w:rPr>
-          <w:t>4.</w:t>
-        </w:r>
-        <w:r>
-          <w:rPr>
-            <w:rFonts w:asciiTheme="minorHAnsi" w:eastAsiaTheme="minorEastAsia" w:hAnsiTheme="minorHAnsi" w:cstheme="minorBidi"/>
-            <w:noProof/>
-            <w:color w:val="auto"/>
-            <w:sz w:val="22"/>
-            <w:szCs w:val="22"/>
-          </w:rPr>
-          <w:tab/>
-        </w:r>
-        <w:r>
-          <w:rPr>
-            <w:rStyle w:val="Hyperlink"/>
-            <w:noProof/>
-          </w:rPr>
-          <w:t>Supporting Information</w:t>
-        </w:r>
-        <w:r>
-          <w:rPr>
-            <w:noProof/>
-            <w:webHidden/>
-          </w:rPr>
-          <w:tab/>
-        </w:r>
-        <w:r>
-          <w:rPr>
-            <w:noProof/>
-            <w:webHidden/>
-          </w:rPr>
-          <w:fldChar w:fldCharType="begin"/>
-        </w:r>
-        <w:r>
-          <w:rPr>
-            <w:noProof/>
-            <w:webHidden/>
-          </w:rPr>
-          <w:instrText xml:space="preserve"> PAGEREF _Toc453890359 \h </w:instrText>
-        </w:r>
-        <w:r>
-          <w:rPr>
-            <w:noProof/>
-            <w:webHidden/>
-          </w:rPr>
-        </w:r>
-        <w:r>
-          <w:rPr>
-            <w:noProof/>
-            <w:webHidden/>
-          </w:rPr>
-          <w:fldChar w:fldCharType="separate"/>
-        </w:r>
-        <w:r>
-          <w:rPr>
-            <w:noProof/>
-            <w:webHidden/>
-          </w:rPr>
-          <w:t>10</w:t>
-        </w:r>
-        <w:r>
-          <w:rPr>
-            <w:noProof/>
-            <w:webHidden/>
-          </w:rPr>
-          <w:fldChar w:fldCharType="end"/>
-        </w:r>
-      </w:hyperlink>
+        <w:pPrChange w:id="5" w:author="Student" w:date="2016-06-22T10:36:00Z">
+          <w:pPr>
+            <w:pStyle w:val="TOC2"/>
+            <w:tabs>
+              <w:tab w:val="left" w:pos="660"/>
+              <w:tab w:val="right" w:leader="dot" w:pos="9350"/>
+            </w:tabs>
+          </w:pPr>
+        </w:pPrChange>
+      </w:pPr>
+      <w:r>
+        <w:fldChar w:fldCharType="begin"/>
+      </w:r>
+      <w:r>
+        <w:instrText xml:space="preserve"> HYPERLINK \l "_Toc453890359" </w:instrText>
+      </w:r>
+      <w:r>
+        <w:fldChar w:fldCharType="separate"/>
+      </w:r>
+      <w:r>
+        <w:rPr>
+          <w:rStyle w:val="Hyperlink"/>
+          <w:noProof/>
+        </w:rPr>
+        <w:t>4.</w:t>
+      </w:r>
+      <w:r>
+        <w:rPr>
+          <w:rFonts w:asciiTheme="minorHAnsi" w:eastAsiaTheme="minorEastAsia" w:hAnsiTheme="minorHAnsi" w:cstheme="minorBidi"/>
+          <w:noProof/>
+          <w:color w:val="auto"/>
+          <w:sz w:val="22"/>
+          <w:szCs w:val="22"/>
+        </w:rPr>
+        <w:tab/>
+      </w:r>
+      <w:r>
+        <w:rPr>
+          <w:rStyle w:val="Hyperlink"/>
+          <w:noProof/>
+        </w:rPr>
+        <w:t>Supporting Information</w:t>
+      </w:r>
+      <w:r>
+        <w:rPr>
+          <w:noProof/>
+          <w:webHidden/>
+        </w:rPr>
+        <w:tab/>
+      </w:r>
+      <w:r>
+        <w:rPr>
+          <w:noProof/>
+          <w:webHidden/>
+        </w:rPr>
+        <w:fldChar w:fldCharType="begin"/>
+      </w:r>
+      <w:r>
+        <w:rPr>
+          <w:noProof/>
+          <w:webHidden/>
+        </w:rPr>
+        <w:instrText xml:space="preserve"> PAGEREF _Toc453890359 \h </w:instrText>
+      </w:r>
+      <w:r>
+        <w:rPr>
+          <w:noProof/>
+          <w:webHidden/>
+        </w:rPr>
+      </w:r>
+      <w:r>
+        <w:rPr>
+          <w:noProof/>
+          <w:webHidden/>
+        </w:rPr>
+        <w:fldChar w:fldCharType="separate"/>
+      </w:r>
+      <w:r>
+        <w:rPr>
+          <w:noProof/>
+          <w:webHidden/>
+        </w:rPr>
+        <w:t>10</w:t>
+      </w:r>
+      <w:r>
+        <w:rPr>
+          <w:noProof/>
+          <w:webHidden/>
+        </w:rPr>
+        <w:fldChar w:fldCharType="end"/>
+      </w:r>
+      <w:r>
+        <w:rPr>
+          <w:noProof/>
+        </w:rPr>
+        <w:fldChar w:fldCharType="end"/>
+      </w:r>
     </w:p>
     <w:p>
       <w:pPr>
@@ -3693,10 +3748,10 @@
       <w:r>
         <w:fldChar w:fldCharType="end"/>
       </w:r>
-      <w:bookmarkStart w:id="2" w:name="h.30j0zll" w:colFirst="0" w:colLast="0"/>
-      <w:bookmarkStart w:id="3" w:name="h.1fob9te" w:colFirst="0" w:colLast="0"/>
-      <w:bookmarkEnd w:id="2"/>
-      <w:bookmarkEnd w:id="3"/>
+      <w:bookmarkStart w:id="6" w:name="h.30j0zll" w:colFirst="0" w:colLast="0"/>
+      <w:bookmarkStart w:id="7" w:name="h.1fob9te" w:colFirst="0" w:colLast="0"/>
+      <w:bookmarkEnd w:id="6"/>
+      <w:bookmarkEnd w:id="7"/>
     </w:p>
     <w:p>
       <w:pPr>
@@ -3834,7 +3889,7 @@
       </w:tr>
       <w:tr>
         <w:trPr>
-          <w:ins w:id="4" w:author="Omid Ghiyasian" w:date="2016-06-19T16:33:00Z"/>
+          <w:ins w:id="8" w:author="Omid Ghiyasian" w:date="2016-06-19T16:33:00Z"/>
         </w:trPr>
         <w:tc>
           <w:tcPr>
@@ -3847,13 +3902,18 @@
             <w:pPr>
               <w:spacing w:before="40" w:after="40"/>
               <w:rPr>
-                <w:ins w:id="5" w:author="Omid Ghiyasian" w:date="2016-06-19T16:33:00Z"/>
+                <w:ins w:id="9" w:author="Omid Ghiyasian" w:date="2016-06-19T16:33:00Z"/>
               </w:rPr>
             </w:pPr>
-            <w:ins w:id="6" w:author="Omid Ghiyasian" w:date="2016-06-19T16:33:00Z">
+            <w:ins w:id="10" w:author="Omid Ghiyasian" w:date="2016-06-19T16:33:00Z">
               <w:r>
-                <w:t>Omid Ghiyasian</w:t>
+                <w:t xml:space="preserve">Omid </w:t>
               </w:r>
+              <w:proofErr w:type="spellStart"/>
+              <w:r>
+                <w:t>Ghiyasian</w:t>
+              </w:r>
+              <w:proofErr w:type="spellEnd"/>
             </w:ins>
           </w:p>
         </w:tc>
@@ -3868,10 +3928,10 @@
             <w:pPr>
               <w:spacing w:before="40" w:after="40"/>
               <w:rPr>
-                <w:ins w:id="7" w:author="Omid Ghiyasian" w:date="2016-06-19T16:33:00Z"/>
+                <w:ins w:id="11" w:author="Omid Ghiyasian" w:date="2016-06-19T16:33:00Z"/>
               </w:rPr>
             </w:pPr>
-            <w:ins w:id="8" w:author="Omid Ghiyasian" w:date="2016-06-19T16:33:00Z">
+            <w:ins w:id="12" w:author="Omid Ghiyasian" w:date="2016-06-19T16:33:00Z">
               <w:r>
                 <w:t>19/06/16</w:t>
               </w:r>
@@ -3889,10 +3949,10 @@
             <w:pPr>
               <w:spacing w:before="40" w:after="40"/>
               <w:rPr>
-                <w:ins w:id="9" w:author="Omid Ghiyasian" w:date="2016-06-19T16:33:00Z"/>
+                <w:ins w:id="13" w:author="Omid Ghiyasian" w:date="2016-06-19T16:33:00Z"/>
               </w:rPr>
             </w:pPr>
-            <w:ins w:id="10" w:author="Omid Ghiyasian" w:date="2016-06-19T16:34:00Z">
+            <w:ins w:id="14" w:author="Omid Ghiyasian" w:date="2016-06-19T16:34:00Z">
               <w:r>
                 <w:t>SQA Feedback</w:t>
               </w:r>
@@ -3910,7 +3970,7 @@
             <w:pPr>
               <w:spacing w:before="40" w:after="40"/>
               <w:rPr>
-                <w:ins w:id="11" w:author="Omid Ghiyasian" w:date="2016-06-19T16:33:00Z"/>
+                <w:ins w:id="15" w:author="Omid Ghiyasian" w:date="2016-06-19T16:33:00Z"/>
               </w:rPr>
             </w:pPr>
           </w:p>
@@ -3995,8 +4055,13 @@
               <w:spacing w:before="40" w:after="40"/>
             </w:pPr>
             <w:r>
-              <w:t>Omid Ghiyasian</w:t>
+              <w:t xml:space="preserve">Omid </w:t>
             </w:r>
+            <w:proofErr w:type="spellStart"/>
+            <w:r>
+              <w:t>Ghiyasian</w:t>
+            </w:r>
+            <w:proofErr w:type="spellEnd"/>
           </w:p>
         </w:tc>
         <w:tc>
@@ -4176,8 +4241,6 @@
             </w:r>
           </w:p>
         </w:tc>
-        <w:bookmarkStart w:id="12" w:name="_GoBack"/>
-        <w:bookmarkEnd w:id="12"/>
       </w:tr>
       <w:tr>
         <w:tc>
@@ -4254,9 +4317,9 @@
           <w:szCs w:val="36"/>
         </w:rPr>
       </w:pPr>
-      <w:bookmarkStart w:id="13" w:name="h.3znysh7" w:colFirst="0" w:colLast="0"/>
-      <w:bookmarkStart w:id="14" w:name="_Toc452061400"/>
-      <w:bookmarkEnd w:id="13"/>
+      <w:bookmarkStart w:id="16" w:name="h.3znysh7" w:colFirst="0" w:colLast="0"/>
+      <w:bookmarkStart w:id="17" w:name="_Toc452061400"/>
+      <w:bookmarkEnd w:id="16"/>
       <w:r>
         <w:br w:type="page"/>
       </w:r>
@@ -4269,13 +4332,13 @@
           <w:numId w:val="3"/>
         </w:numPr>
       </w:pPr>
-      <w:bookmarkStart w:id="15" w:name="_Toc453890321"/>
+      <w:bookmarkStart w:id="18" w:name="_Toc453890321"/>
       <w:r>
         <w:lastRenderedPageBreak/>
         <w:t>Introduction</w:t>
       </w:r>
-      <w:bookmarkEnd w:id="14"/>
-      <w:bookmarkEnd w:id="15"/>
+      <w:bookmarkEnd w:id="17"/>
+      <w:bookmarkEnd w:id="18"/>
     </w:p>
     <w:p>
       <w:pPr>
@@ -4285,65 +4348,171 @@
           <w:numId w:val="3"/>
         </w:numPr>
       </w:pPr>
-      <w:bookmarkStart w:id="16" w:name="h.1t3h5sf" w:colFirst="0" w:colLast="0"/>
-      <w:bookmarkStart w:id="17" w:name="_Toc452061402"/>
-      <w:bookmarkStart w:id="18" w:name="_Toc453890322"/>
-      <w:bookmarkEnd w:id="16"/>
+      <w:bookmarkStart w:id="19" w:name="h.1t3h5sf" w:colFirst="0" w:colLast="0"/>
+      <w:bookmarkStart w:id="20" w:name="_Toc452061402"/>
+      <w:bookmarkStart w:id="21" w:name="_Toc453890322"/>
+      <w:bookmarkEnd w:id="19"/>
       <w:r>
         <w:t xml:space="preserve">Product </w:t>
       </w:r>
       <w:r>
         <w:t>Scope</w:t>
       </w:r>
-      <w:bookmarkEnd w:id="17"/>
-      <w:bookmarkEnd w:id="18"/>
-    </w:p>
-    <w:p>
-      <w:r>
-        <w:t xml:space="preserve">UPOD’s Web Design promotes positive user experience. Current physics resources such as HyperPhysics feature poorly designed content that is </w:t>
-      </w:r>
-      <w:commentRangeStart w:id="19"/>
-      <w:r>
-        <w:t>difficult to navigate</w:t>
-      </w:r>
-      <w:commentRangeEnd w:id="19"/>
-      <w:r>
-        <w:rPr>
-          <w:rStyle w:val="CommentReference"/>
-        </w:rPr>
-        <w:commentReference w:id="19"/>
-      </w:r>
+      <w:bookmarkEnd w:id="20"/>
+      <w:bookmarkEnd w:id="21"/>
+    </w:p>
+    <w:p>
+      <w:r>
+        <w:t xml:space="preserve">UPOD’s Web Design promotes positive user </w:t>
+      </w:r>
+      <w:proofErr w:type="gramStart"/>
+      <w:r>
+        <w:t>experience</w:t>
+      </w:r>
+      <w:ins w:id="22" w:author="Student" w:date="2016-06-22T10:37:00Z">
+        <w:r>
+          <w:t>,</w:t>
+        </w:r>
+        <w:proofErr w:type="gramEnd"/>
+        <w:r>
+          <w:t xml:space="preserve"> given that </w:t>
+        </w:r>
+      </w:ins>
+      <w:del w:id="23" w:author="Student" w:date="2016-06-22T10:37:00Z">
+        <w:r>
+          <w:delText xml:space="preserve">. </w:delText>
+        </w:r>
+      </w:del>
+      <w:ins w:id="24" w:author="Student" w:date="2016-06-22T10:37:00Z">
+        <w:r>
+          <w:t>c</w:t>
+        </w:r>
+      </w:ins>
+      <w:del w:id="25" w:author="Student" w:date="2016-06-22T10:37:00Z">
+        <w:r>
+          <w:delText>C</w:delText>
+        </w:r>
+      </w:del>
+      <w:r>
+        <w:t xml:space="preserve">urrent physics resources </w:t>
+      </w:r>
+      <w:ins w:id="26" w:author="Student" w:date="2016-06-22T10:37:00Z">
+        <w:r>
+          <w:t>(i.e.</w:t>
+        </w:r>
+      </w:ins>
+      <w:del w:id="27" w:author="Student" w:date="2016-06-22T10:37:00Z">
+        <w:r>
+          <w:delText>such as</w:delText>
+        </w:r>
+      </w:del>
+      <w:r>
+        <w:t xml:space="preserve"> </w:t>
+      </w:r>
+      <w:proofErr w:type="spellStart"/>
+      <w:r>
+        <w:t>HyperPhysics</w:t>
+      </w:r>
+      <w:proofErr w:type="spellEnd"/>
+      <w:ins w:id="28" w:author="Student" w:date="2016-06-22T10:37:00Z">
+        <w:r>
+          <w:t>)</w:t>
+        </w:r>
+      </w:ins>
+      <w:r>
+        <w:t xml:space="preserve"> feature poor</w:t>
+      </w:r>
+      <w:del w:id="29" w:author="Student" w:date="2016-06-22T10:38:00Z">
+        <w:r>
+          <w:delText>l</w:delText>
+        </w:r>
+      </w:del>
+      <w:ins w:id="30" w:author="Student" w:date="2016-06-22T10:38:00Z">
+        <w:r>
+          <w:t xml:space="preserve"> </w:t>
+        </w:r>
+      </w:ins>
+      <w:del w:id="31" w:author="Student" w:date="2016-06-22T10:38:00Z">
+        <w:r>
+          <w:delText xml:space="preserve">y designed content that is </w:delText>
+        </w:r>
+        <w:commentRangeStart w:id="32"/>
+        <w:r>
+          <w:delText>difficult to navigate</w:delText>
+        </w:r>
+        <w:commentRangeEnd w:id="32"/>
+        <w:r>
+          <w:rPr>
+            <w:rStyle w:val="CommentReference"/>
+          </w:rPr>
+          <w:commentReference w:id="32"/>
+        </w:r>
+      </w:del>
+      <w:ins w:id="33" w:author="Tom West" w:date="2016-06-20T01:19:00Z">
+        <w:del w:id="34" w:author="Student" w:date="2016-06-22T10:38:00Z">
+          <w:r>
+            <w:delText xml:space="preserve">not </w:delText>
+          </w:r>
+        </w:del>
+        <w:r>
+          <w:t>user friendly</w:t>
+        </w:r>
+      </w:ins>
+      <w:ins w:id="35" w:author="Student" w:date="2016-06-22T10:38:00Z">
+        <w:r>
+          <w:t xml:space="preserve"> designs</w:t>
+        </w:r>
+      </w:ins>
       <w:r>
         <w:t xml:space="preserve">. </w:t>
       </w:r>
-      <w:commentRangeStart w:id="20"/>
       <w:r>
         <w:t>As such, t</w:t>
       </w:r>
       <w:r>
-        <w:t>he front end of UPOD will be the main area in which it stands out from similar resources</w:t>
-      </w:r>
-      <w:commentRangeEnd w:id="20"/>
-      <w:r>
-        <w:rPr>
-          <w:rStyle w:val="CommentReference"/>
-        </w:rPr>
-        <w:commentReference w:id="20"/>
-      </w:r>
+        <w:t xml:space="preserve">he front end of UPOD will be </w:t>
+      </w:r>
+      <w:del w:id="36" w:author="Tom West" w:date="2016-06-20T01:19:00Z">
+        <w:r>
+          <w:delText>the main area in which it stands out from similar resources</w:delText>
+        </w:r>
+      </w:del>
+      <w:ins w:id="37" w:author="Tom West" w:date="2016-06-20T01:19:00Z">
+        <w:r>
+          <w:t>emphasize</w:t>
+        </w:r>
+      </w:ins>
+      <w:ins w:id="38" w:author="Tom West" w:date="2016-06-20T01:20:00Z">
+        <w:r>
+          <w:t xml:space="preserve"> ease of navigation</w:t>
+        </w:r>
+      </w:ins>
       <w:r>
         <w:t xml:space="preserve">. </w:t>
       </w:r>
-      <w:commentRangeStart w:id="21"/>
-      <w:r>
-        <w:t>A description of UPOD’s general purpose has been outlined in section 1 of the general System Requirements Specifications Document.</w:t>
-      </w:r>
-      <w:commentRangeEnd w:id="21"/>
-      <w:r>
-        <w:rPr>
-          <w:rStyle w:val="CommentReference"/>
-        </w:rPr>
-        <w:commentReference w:id="21"/>
-      </w:r>
+      <w:commentRangeStart w:id="39"/>
+      <w:ins w:id="40" w:author="Student" w:date="2016-06-22T10:39:00Z">
+        <w:r>
+          <w:t xml:space="preserve">Further description for UPODS </w:t>
+        </w:r>
+      </w:ins>
+      <w:ins w:id="41" w:author="Student" w:date="2016-06-22T10:40:00Z">
+        <w:r>
+          <w:t>front-end overview outlined below.</w:t>
+        </w:r>
+        <w:commentRangeEnd w:id="39"/>
+        <w:r>
+          <w:rPr>
+            <w:rStyle w:val="CommentReference"/>
+          </w:rPr>
+          <w:commentReference w:id="39"/>
+        </w:r>
+      </w:ins>
+      <w:del w:id="42" w:author="Student" w:date="2016-06-22T10:39:00Z">
+        <w:r>
+          <w:delText>A description of UPOD’s general purpose has been outlined in section 1 of the general System Requirements Specifications Document.</w:delText>
+        </w:r>
+      </w:del>
     </w:p>
     <w:p>
       <w:pPr>
@@ -4353,11 +4522,11 @@
           <w:numId w:val="3"/>
         </w:numPr>
       </w:pPr>
-      <w:bookmarkStart w:id="22" w:name="_Toc453890323"/>
+      <w:bookmarkStart w:id="43" w:name="_Toc453890323"/>
       <w:r>
         <w:t>Definitions, Acronyms, and Abbreviations</w:t>
       </w:r>
-      <w:bookmarkEnd w:id="22"/>
+      <w:bookmarkEnd w:id="43"/>
     </w:p>
     <w:p>
       <w:pPr>
@@ -4367,22 +4536,9 @@
           <w:numId w:val="11"/>
         </w:numPr>
       </w:pPr>
-      <w:r>
-        <w:t xml:space="preserve">Administrator: an individual with </w:t>
-      </w:r>
-      <w:commentRangeStart w:id="23"/>
-      <w:r>
-        <w:t>unrestricted</w:t>
-      </w:r>
-      <w:commentRangeEnd w:id="23"/>
-      <w:r>
-        <w:rPr>
-          <w:rStyle w:val="CommentReference"/>
-        </w:rPr>
-        <w:commentReference w:id="23"/>
-      </w:r>
-      <w:r>
-        <w:t xml:space="preserve"> access to the UPOD site</w:t>
+      <w:commentRangeStart w:id="44"/>
+      <w:r>
+        <w:t>Administrator: an individual with unrestricted access to the UPOD site</w:t>
       </w:r>
     </w:p>
     <w:p>
@@ -4432,6 +4588,13 @@
       <w:r>
         <w:t>Web Design/Front End: pages, features, and functions that users will interact with and make use of while navigating the UPOD site.</w:t>
       </w:r>
+      <w:commentRangeEnd w:id="44"/>
+      <w:r>
+        <w:rPr>
+          <w:rStyle w:val="CommentReference"/>
+        </w:rPr>
+        <w:commentReference w:id="44"/>
+      </w:r>
     </w:p>
     <w:p>
       <w:pPr>
@@ -4441,23 +4604,36 @@
           <w:numId w:val="3"/>
         </w:numPr>
       </w:pPr>
-      <w:bookmarkStart w:id="24" w:name="_Toc453890324"/>
+      <w:bookmarkStart w:id="45" w:name="_Toc453890324"/>
       <w:r>
         <w:t>References</w:t>
       </w:r>
-      <w:bookmarkEnd w:id="24"/>
+      <w:bookmarkEnd w:id="45"/>
       <w:r>
         <w:tab/>
       </w:r>
     </w:p>
     <w:p>
       <w:pPr>
-        <w:pStyle w:val="ListParagraph"/>
-        <w:ind w:left="0"/>
-      </w:pPr>
+        <w:rPr>
+          <w:del w:id="46" w:author="Student" w:date="2016-06-22T10:41:00Z"/>
+        </w:rPr>
+        <w:pPrChange w:id="47" w:author="Student" w:date="2016-06-22T10:41:00Z">
+          <w:pPr>
+            <w:pStyle w:val="ListParagraph"/>
+            <w:ind w:left="0"/>
+          </w:pPr>
+        </w:pPrChange>
+      </w:pPr>
+      <w:commentRangeStart w:id="48"/>
       <w:r>
         <w:t>IEEE Recommended Practice for Software Requirements Specifications (IEEE Std. 830-1998)</w:t>
       </w:r>
+      <w:ins w:id="49" w:author="Student" w:date="2016-06-22T10:41:00Z">
+        <w:r>
+          <w:t xml:space="preserve"> </w:t>
+        </w:r>
+      </w:ins>
     </w:p>
     <w:p>
       <w:r>
@@ -4468,6 +4644,13 @@
       </w:r>
       <w:r>
         <w:t>Requirements used as example</w:t>
+      </w:r>
+      <w:commentRangeEnd w:id="48"/>
+      <w:r>
+        <w:rPr>
+          <w:rStyle w:val="CommentReference"/>
+        </w:rPr>
+        <w:commentReference w:id="48"/>
       </w:r>
     </w:p>
     <w:p>
@@ -4478,11 +4661,11 @@
           <w:numId w:val="3"/>
         </w:numPr>
       </w:pPr>
-      <w:bookmarkStart w:id="25" w:name="_Toc453890325"/>
+      <w:bookmarkStart w:id="50" w:name="_Toc453890325"/>
       <w:r>
         <w:t>Overview</w:t>
       </w:r>
-      <w:bookmarkEnd w:id="25"/>
+      <w:bookmarkEnd w:id="50"/>
     </w:p>
     <w:p>
       <w:pPr>
@@ -4569,16 +4752,16 @@
         </w:numPr>
         <w:spacing w:before="0"/>
       </w:pPr>
-      <w:bookmarkStart w:id="26" w:name="h.2s8eyo1" w:colFirst="0" w:colLast="0"/>
-      <w:bookmarkStart w:id="27" w:name="_Toc452061403"/>
-      <w:bookmarkStart w:id="28" w:name="_Toc453890326"/>
-      <w:bookmarkEnd w:id="26"/>
+      <w:bookmarkStart w:id="51" w:name="h.2s8eyo1" w:colFirst="0" w:colLast="0"/>
+      <w:bookmarkStart w:id="52" w:name="_Toc452061403"/>
+      <w:bookmarkStart w:id="53" w:name="_Toc453890326"/>
+      <w:bookmarkEnd w:id="51"/>
       <w:r>
         <w:lastRenderedPageBreak/>
         <w:t>Overall Description</w:t>
       </w:r>
-      <w:bookmarkEnd w:id="27"/>
-      <w:bookmarkEnd w:id="28"/>
+      <w:bookmarkEnd w:id="52"/>
+      <w:bookmarkEnd w:id="53"/>
     </w:p>
     <w:p>
       <w:pPr>
@@ -4588,36 +4771,120 @@
           <w:numId w:val="3"/>
         </w:numPr>
       </w:pPr>
-      <w:bookmarkStart w:id="29" w:name="h.17dp8vu" w:colFirst="0" w:colLast="0"/>
-      <w:bookmarkStart w:id="30" w:name="_Toc452061404"/>
-      <w:bookmarkStart w:id="31" w:name="_Toc453890327"/>
-      <w:bookmarkEnd w:id="29"/>
+      <w:bookmarkStart w:id="54" w:name="h.17dp8vu" w:colFirst="0" w:colLast="0"/>
+      <w:bookmarkStart w:id="55" w:name="_Toc452061404"/>
+      <w:bookmarkStart w:id="56" w:name="_Toc453890327"/>
+      <w:bookmarkEnd w:id="54"/>
       <w:r>
         <w:t xml:space="preserve">Product </w:t>
       </w:r>
       <w:r>
         <w:t>Perspective</w:t>
       </w:r>
-      <w:bookmarkEnd w:id="30"/>
-      <w:bookmarkEnd w:id="31"/>
-    </w:p>
-    <w:p>
-      <w:commentRangeStart w:id="32"/>
-      <w:r>
-        <w:t xml:space="preserve">Web Design relates to the front end of the UPOD system – the components that users will interact with. </w:t>
-      </w:r>
-      <w:r>
-        <w:t xml:space="preserve">Since the front end is only a part of the entire system, some features supported by the site will be outlined in a different requirement document. Interfacing between the various </w:t>
-      </w:r>
-      <w:r>
-        <w:t>sections of the project will be outlined in section 2.1.3 of this requirement document. More detail will be added during the analysis phase.</w:t>
-      </w:r>
-      <w:commentRangeEnd w:id="32"/>
-      <w:r>
-        <w:rPr>
-          <w:rStyle w:val="CommentReference"/>
-        </w:rPr>
-        <w:commentReference w:id="32"/>
+      <w:bookmarkEnd w:id="55"/>
+      <w:bookmarkEnd w:id="56"/>
+    </w:p>
+    <w:p>
+      <w:r>
+        <w:t>Web Design relates to the front end of the UPOD system – the components that users will interact with</w:t>
+      </w:r>
+      <w:ins w:id="57" w:author="Student" w:date="2016-06-22T10:43:00Z">
+        <w:r>
+          <w:t xml:space="preserve"> on the website</w:t>
+        </w:r>
+      </w:ins>
+      <w:r>
+        <w:t xml:space="preserve">. </w:t>
+      </w:r>
+      <w:r>
+        <w:t xml:space="preserve">Since the front end is only a part of the entire system, </w:t>
+      </w:r>
+      <w:ins w:id="58" w:author="Student" w:date="2016-06-22T10:44:00Z">
+        <w:r>
+          <w:t>other</w:t>
+        </w:r>
+      </w:ins>
+      <w:del w:id="59" w:author="Student" w:date="2016-06-22T10:44:00Z">
+        <w:r>
+          <w:delText>some</w:delText>
+        </w:r>
+      </w:del>
+      <w:r>
+        <w:t xml:space="preserve"> features supported by the site</w:t>
+      </w:r>
+      <w:ins w:id="60" w:author="Student" w:date="2016-06-22T10:43:00Z">
+        <w:r>
+          <w:t xml:space="preserve"> </w:t>
+        </w:r>
+        <w:proofErr w:type="gramStart"/>
+        <w:r>
+          <w:t>are</w:t>
+        </w:r>
+      </w:ins>
+      <w:del w:id="61" w:author="Student" w:date="2016-06-22T10:43:00Z">
+        <w:r>
+          <w:delText xml:space="preserve"> will be</w:delText>
+        </w:r>
+      </w:del>
+      <w:r>
+        <w:t xml:space="preserve"> outlined</w:t>
+      </w:r>
+      <w:proofErr w:type="gramEnd"/>
+      <w:r>
+        <w:t xml:space="preserve"> in</w:t>
+      </w:r>
+      <w:del w:id="62" w:author="Student" w:date="2016-06-22T10:44:00Z">
+        <w:r>
+          <w:delText xml:space="preserve"> a</w:delText>
+        </w:r>
+      </w:del>
+      <w:r>
+        <w:t xml:space="preserve"> different requirement document</w:t>
+      </w:r>
+      <w:ins w:id="63" w:author="Student" w:date="2016-06-22T10:44:00Z">
+        <w:r>
+          <w:t>s</w:t>
+        </w:r>
+      </w:ins>
+      <w:r>
+        <w:t xml:space="preserve">. Interfacing between the various </w:t>
+      </w:r>
+      <w:r>
+        <w:t xml:space="preserve">sections of the project </w:t>
+      </w:r>
+      <w:del w:id="64" w:author="Student" w:date="2016-06-22T10:44:00Z">
+        <w:r>
+          <w:delText>will be</w:delText>
+        </w:r>
+      </w:del>
+      <w:ins w:id="65" w:author="Student" w:date="2016-06-22T10:45:00Z">
+        <w:r>
+          <w:t>under</w:t>
+        </w:r>
+      </w:ins>
+      <w:del w:id="66" w:author="Student" w:date="2016-06-22T10:45:00Z">
+        <w:r>
+          <w:delText xml:space="preserve"> outlined in</w:delText>
+        </w:r>
+      </w:del>
+      <w:r>
+        <w:t xml:space="preserve"> section 2.1.3 of this requirement document. More detail </w:t>
+      </w:r>
+      <w:proofErr w:type="gramStart"/>
+      <w:r>
+        <w:t>will be added</w:t>
+      </w:r>
+      <w:proofErr w:type="gramEnd"/>
+      <w:r>
+        <w:t xml:space="preserve"> during the analysis phase</w:t>
+      </w:r>
+      <w:ins w:id="67" w:author="Student" w:date="2016-06-22T10:45:00Z">
+        <w:r>
+          <w:t xml:space="preserve"> and as the project develops</w:t>
+        </w:r>
+      </w:ins>
+      <w:r>
+        <w:t>.</w:t>
       </w:r>
     </w:p>
     <w:p>
@@ -4631,14 +4898,14 @@
           <w:sz w:val="24"/>
         </w:rPr>
       </w:pPr>
-      <w:bookmarkStart w:id="33" w:name="_Toc453890328"/>
+      <w:bookmarkStart w:id="68" w:name="_Toc453890328"/>
       <w:r>
         <w:rPr>
           <w:sz w:val="24"/>
         </w:rPr>
         <w:t>System Interfaces</w:t>
       </w:r>
-      <w:bookmarkEnd w:id="33"/>
+      <w:bookmarkEnd w:id="68"/>
     </w:p>
     <w:p>
       <w:r>
@@ -4704,7 +4971,7 @@
           <w:sz w:val="24"/>
         </w:rPr>
       </w:pPr>
-      <w:bookmarkStart w:id="34" w:name="_Toc453890329"/>
+      <w:bookmarkStart w:id="69" w:name="_Toc453890329"/>
       <w:r>
         <w:rPr>
           <w:sz w:val="24"/>
@@ -4723,11 +4990,27 @@
         </w:rPr>
         <w:t>s</w:t>
       </w:r>
-      <w:bookmarkEnd w:id="34"/>
-    </w:p>
-    <w:p>
-      <w:r>
-        <w:t>Users are expected to interact with UPOD with a mouse and keyboard, and priority will be given to ensuring proper interaction via this method. Interaction with UPOD by touchscreen may be considered if time allows.</w:t>
+      <w:bookmarkEnd w:id="69"/>
+    </w:p>
+    <w:p>
+      <w:r>
+        <w:t xml:space="preserve">Users </w:t>
+      </w:r>
+      <w:proofErr w:type="gramStart"/>
+      <w:r>
+        <w:t>are expected</w:t>
+      </w:r>
+      <w:proofErr w:type="gramEnd"/>
+      <w:r>
+        <w:t xml:space="preserve"> to interact with UPOD with a mouse and keyboard, and priority will be given to ensuring proper interaction via this method. Interaction with UPOD by touchscreen </w:t>
+      </w:r>
+      <w:proofErr w:type="gramStart"/>
+      <w:r>
+        <w:t>may be considered</w:t>
+      </w:r>
+      <w:proofErr w:type="gramEnd"/>
+      <w:r>
+        <w:t xml:space="preserve"> if time allows.</w:t>
       </w:r>
     </w:p>
     <w:p>
@@ -4741,18 +5024,45 @@
           <w:sz w:val="24"/>
         </w:rPr>
       </w:pPr>
-      <w:bookmarkStart w:id="35" w:name="_Toc453890330"/>
+      <w:bookmarkStart w:id="70" w:name="_Toc453890330"/>
       <w:r>
         <w:rPr>
           <w:sz w:val="24"/>
         </w:rPr>
         <w:t>Software Interfaces</w:t>
       </w:r>
-      <w:bookmarkEnd w:id="35"/>
-    </w:p>
-    <w:p>
-      <w:r>
-        <w:t>The front end will contain information contained in a database. Animations and graphics displaying physics content will be created using animation software.</w:t>
+      <w:bookmarkEnd w:id="70"/>
+    </w:p>
+    <w:p>
+      <w:r>
+        <w:t xml:space="preserve">The front end will contain information contained in a database. Animations and graphics displaying physics content </w:t>
+      </w:r>
+      <w:ins w:id="71" w:author="Student" w:date="2016-06-22T10:49:00Z">
+        <w:r>
+          <w:t>is to be implemented</w:t>
+        </w:r>
+      </w:ins>
+      <w:del w:id="72" w:author="Student" w:date="2016-06-22T10:49:00Z">
+        <w:r>
+          <w:delText>will be created</w:delText>
+        </w:r>
+      </w:del>
+      <w:r>
+        <w:t xml:space="preserve"> using </w:t>
+      </w:r>
+      <w:commentRangeStart w:id="73"/>
+      <w:r>
+        <w:t>animation software</w:t>
+      </w:r>
+      <w:commentRangeEnd w:id="73"/>
+      <w:r>
+        <w:rPr>
+          <w:rStyle w:val="CommentReference"/>
+        </w:rPr>
+        <w:commentReference w:id="73"/>
+      </w:r>
+      <w:r>
+        <w:t>.</w:t>
       </w:r>
     </w:p>
     <w:p>
@@ -4766,21 +5076,39 @@
           <w:sz w:val="24"/>
         </w:rPr>
       </w:pPr>
-      <w:bookmarkStart w:id="36" w:name="_Toc453890331"/>
+      <w:bookmarkStart w:id="74" w:name="_Toc453890331"/>
       <w:r>
         <w:rPr>
           <w:sz w:val="24"/>
         </w:rPr>
         <w:t>Communication Interfaces</w:t>
       </w:r>
-      <w:bookmarkEnd w:id="36"/>
+      <w:bookmarkEnd w:id="74"/>
     </w:p>
     <w:p>
       <w:r>
         <w:t xml:space="preserve">UPOD </w:t>
       </w:r>
       <w:r>
-        <w:t>will remain responsive across internet service providers. More detail to be added later with respect to Laurier network restrictions and accessible ports.</w:t>
+        <w:t xml:space="preserve">will remain responsive across internet service providers. More detail </w:t>
+      </w:r>
+      <w:ins w:id="75" w:author="Student" w:date="2016-06-22T10:49:00Z">
+        <w:r>
+          <w:t xml:space="preserve">to </w:t>
+        </w:r>
+        <w:proofErr w:type="gramStart"/>
+        <w:r>
+          <w:t>be added</w:t>
+        </w:r>
+      </w:ins>
+      <w:proofErr w:type="gramEnd"/>
+      <w:del w:id="76" w:author="Student" w:date="2016-06-22T10:49:00Z">
+        <w:r>
+          <w:delText>to be added</w:delText>
+        </w:r>
+      </w:del>
+      <w:r>
+        <w:t xml:space="preserve"> later with respect to Laurier network restrictions and accessible ports.</w:t>
       </w:r>
     </w:p>
     <w:p>
@@ -4794,18 +5122,31 @@
           <w:sz w:val="24"/>
         </w:rPr>
       </w:pPr>
-      <w:bookmarkStart w:id="37" w:name="_Toc453890332"/>
+      <w:bookmarkStart w:id="77" w:name="_Toc453890332"/>
       <w:r>
         <w:rPr>
           <w:sz w:val="24"/>
         </w:rPr>
         <w:t>Memory Constraints</w:t>
       </w:r>
-      <w:bookmarkEnd w:id="37"/>
-    </w:p>
-    <w:p>
-      <w:r>
-        <w:t>No memory constraints identified at this point for the front end. Expected memory constraints for back end and graphics/animation content can be found in the</w:t>
+      <w:bookmarkEnd w:id="77"/>
+    </w:p>
+    <w:p>
+      <w:r>
+        <w:t xml:space="preserve">No memory constraints identified at this point for the front end. Expected memory constraints for back end and graphics/animation content </w:t>
+      </w:r>
+      <w:ins w:id="78" w:author="Student" w:date="2016-06-22T10:48:00Z">
+        <w:r>
+          <w:t>located</w:t>
+        </w:r>
+      </w:ins>
+      <w:del w:id="79" w:author="Student" w:date="2016-06-22T10:48:00Z">
+        <w:r>
+          <w:delText>can be found</w:delText>
+        </w:r>
+      </w:del>
+      <w:r>
+        <w:t xml:space="preserve"> in the</w:t>
       </w:r>
       <w:r>
         <w:t>ir</w:t>
@@ -4822,12 +5163,11 @@
           <w:numId w:val="3"/>
         </w:numPr>
       </w:pPr>
-      <w:bookmarkStart w:id="38" w:name="_Toc453890333"/>
-      <w:r>
-        <w:lastRenderedPageBreak/>
+      <w:bookmarkStart w:id="80" w:name="_Toc453890333"/>
+      <w:r>
         <w:t>Constraints</w:t>
       </w:r>
-      <w:bookmarkEnd w:id="38"/>
+      <w:bookmarkEnd w:id="80"/>
     </w:p>
     <w:p>
       <w:pPr>
@@ -4838,7 +5178,20 @@
         <w:t>UPOD</w:t>
       </w:r>
       <w:r>
-        <w:t xml:space="preserve"> Web Design must be implemented by the end of the 2016 Spring Term</w:t>
+        <w:t xml:space="preserve"> Web Design</w:t>
+      </w:r>
+      <w:ins w:id="81" w:author="Student" w:date="2016-06-22T10:50:00Z">
+        <w:r>
+          <w:t xml:space="preserve"> has a hard deadline</w:t>
+        </w:r>
+      </w:ins>
+      <w:del w:id="82" w:author="Student" w:date="2016-06-22T10:50:00Z">
+        <w:r>
+          <w:delText xml:space="preserve"> must be implemented</w:delText>
+        </w:r>
+      </w:del>
+      <w:r>
+        <w:t xml:space="preserve"> by the end of the 2016 Spring Term</w:t>
       </w:r>
       <w:r>
         <w:t xml:space="preserve"> (July 26, 2016)</w:t>
@@ -4876,11 +5229,12 @@
           <w:numId w:val="3"/>
         </w:numPr>
       </w:pPr>
-      <w:bookmarkStart w:id="39" w:name="_Toc453890334"/>
-      <w:r>
+      <w:bookmarkStart w:id="83" w:name="_Toc453890334"/>
+      <w:r>
+        <w:lastRenderedPageBreak/>
         <w:t>Specific Requirements</w:t>
       </w:r>
-      <w:bookmarkEnd w:id="39"/>
+      <w:bookmarkEnd w:id="83"/>
     </w:p>
     <w:p>
       <w:pPr>
@@ -4890,14 +5244,14 @@
           <w:numId w:val="3"/>
         </w:numPr>
       </w:pPr>
-      <w:bookmarkStart w:id="40" w:name="_Toc453890335"/>
+      <w:bookmarkStart w:id="84" w:name="_Toc453890335"/>
       <w:r>
         <w:t xml:space="preserve">External </w:t>
       </w:r>
       <w:r>
         <w:t>Interfaces</w:t>
       </w:r>
-      <w:bookmarkEnd w:id="40"/>
+      <w:bookmarkEnd w:id="84"/>
     </w:p>
     <w:p>
       <w:r>
@@ -4913,14 +5267,14 @@
           <w:numId w:val="3"/>
         </w:numPr>
       </w:pPr>
-      <w:bookmarkStart w:id="41" w:name="_Toc453890336"/>
+      <w:bookmarkStart w:id="85" w:name="_Toc453890336"/>
       <w:r>
         <w:t xml:space="preserve">Product </w:t>
       </w:r>
       <w:r>
         <w:t>Functions</w:t>
       </w:r>
-      <w:bookmarkEnd w:id="41"/>
+      <w:bookmarkEnd w:id="85"/>
     </w:p>
     <w:p>
       <w:pPr>
@@ -4931,7 +5285,51 @@
         </w:numPr>
       </w:pPr>
       <w:r>
-        <w:t xml:space="preserve">UPOD must be searchable by text, as well as support navigation through site content by physics discipline/specialized area of study. </w:t>
+        <w:t>UPOD must be searchable by text</w:t>
+      </w:r>
+      <w:ins w:id="86" w:author="Student" w:date="2016-06-22T10:51:00Z">
+        <w:r>
+          <w:t xml:space="preserve"> and</w:t>
+        </w:r>
+      </w:ins>
+      <w:del w:id="87" w:author="Student" w:date="2016-06-22T10:51:00Z">
+        <w:r>
+          <w:delText>, as well as</w:delText>
+        </w:r>
+      </w:del>
+      <w:r>
+        <w:t xml:space="preserve"> support navigation through site content</w:t>
+      </w:r>
+      <w:ins w:id="88" w:author="Student" w:date="2016-06-22T10:51:00Z">
+        <w:r>
+          <w:t xml:space="preserve">, such as </w:t>
+        </w:r>
+      </w:ins>
+      <w:ins w:id="89" w:author="Student" w:date="2016-06-22T10:52:00Z">
+        <w:r>
+          <w:t>by</w:t>
+        </w:r>
+      </w:ins>
+      <w:del w:id="90" w:author="Student" w:date="2016-06-22T10:51:00Z">
+        <w:r>
+          <w:delText xml:space="preserve"> </w:delText>
+        </w:r>
+      </w:del>
+      <w:del w:id="91" w:author="Student" w:date="2016-06-22T10:52:00Z">
+        <w:r>
+          <w:delText>by</w:delText>
+        </w:r>
+      </w:del>
+      <w:r>
+        <w:t xml:space="preserve"> physic</w:t>
+      </w:r>
+      <w:del w:id="92" w:author="Student" w:date="2016-06-22T10:52:00Z">
+        <w:r>
+          <w:delText>s</w:delText>
+        </w:r>
+      </w:del>
+      <w:r>
+        <w:t xml:space="preserve"> discipline/specialized area of study. </w:t>
       </w:r>
     </w:p>
     <w:p>
@@ -4953,10 +5351,55 @@
           <w:ilvl w:val="0"/>
           <w:numId w:val="9"/>
         </w:numPr>
+        <w:rPr>
+          <w:del w:id="93" w:author="Student" w:date="2016-06-22T10:54:00Z"/>
+        </w:rPr>
       </w:pPr>
       <w:r>
         <w:t xml:space="preserve">UPOD will allow for moderators and site administrators to add, delete, and modify pages and categories when required. </w:t>
       </w:r>
+    </w:p>
+    <w:p>
+      <w:pPr>
+        <w:pStyle w:val="ListParagraph"/>
+        <w:numPr>
+          <w:ilvl w:val="0"/>
+          <w:numId w:val="9"/>
+        </w:numPr>
+        <w:rPr>
+          <w:ins w:id="94" w:author="Student" w:date="2016-06-22T10:53:00Z"/>
+        </w:rPr>
+        <w:pPrChange w:id="95" w:author="Student" w:date="2016-06-22T10:54:00Z">
+          <w:pPr>
+            <w:pStyle w:val="ListParagraph"/>
+            <w:numPr>
+              <w:ilvl w:val="1"/>
+              <w:numId w:val="9"/>
+            </w:numPr>
+            <w:ind w:left="1440" w:hanging="360"/>
+          </w:pPr>
+        </w:pPrChange>
+      </w:pPr>
+      <w:del w:id="96" w:author="Student" w:date="2016-06-22T10:54:00Z">
+        <w:r>
+          <w:delText xml:space="preserve">To accommodate for this, UPOD just </w:delText>
+        </w:r>
+      </w:del>
+      <w:ins w:id="97" w:author="Tom West" w:date="2016-06-20T01:24:00Z">
+        <w:del w:id="98" w:author="Student" w:date="2016-06-22T10:54:00Z">
+          <w:r>
+            <w:delText>will</w:delText>
+          </w:r>
+          <w:r>
+            <w:delText xml:space="preserve"> </w:delText>
+          </w:r>
+        </w:del>
+      </w:ins>
+      <w:del w:id="99" w:author="Student" w:date="2016-06-22T10:54:00Z">
+        <w:r>
+          <w:delText>support a login process for site admins and moderators in order to prevent unauthorized edits.</w:delText>
+        </w:r>
+      </w:del>
     </w:p>
     <w:p>
       <w:pPr>
@@ -4966,9 +5409,19 @@
           <w:numId w:val="9"/>
         </w:numPr>
       </w:pPr>
-      <w:r>
-        <w:t>To accommodate for this, UPOD just support a login process for site admins and moderators in order to prevent unauthorized edits.</w:t>
-      </w:r>
+      <w:ins w:id="100" w:author="Student" w:date="2016-06-22T10:53:00Z">
+        <w:r>
+          <w:t xml:space="preserve">A built in login process for site admins and moderators to </w:t>
+        </w:r>
+        <w:proofErr w:type="gramStart"/>
+        <w:r>
+          <w:t>be utilized</w:t>
+        </w:r>
+        <w:proofErr w:type="gramEnd"/>
+        <w:r>
+          <w:t xml:space="preserve"> on UPOD, preventing unauthorized modifications and edits.</w:t>
+        </w:r>
+      </w:ins>
     </w:p>
     <w:p>
       <w:pPr>
@@ -4979,7 +5432,33 @@
         </w:numPr>
       </w:pPr>
       <w:r>
-        <w:t xml:space="preserve">UPOD will allow site administrators to create and delete moderator accounts, as well as access moderator lists. </w:t>
+        <w:t>UPOD will allow site administrators to create</w:t>
+      </w:r>
+      <w:ins w:id="101" w:author="Student" w:date="2016-06-22T10:54:00Z">
+        <w:r>
+          <w:t>, access, and</w:t>
+        </w:r>
+      </w:ins>
+      <w:del w:id="102" w:author="Student" w:date="2016-06-22T10:54:00Z">
+        <w:r>
+          <w:delText xml:space="preserve"> and</w:delText>
+        </w:r>
+      </w:del>
+      <w:r>
+        <w:t xml:space="preserve"> delete moderator accounts</w:t>
+      </w:r>
+      <w:ins w:id="103" w:author="Student" w:date="2016-06-22T10:55:00Z">
+        <w:r>
+          <w:t xml:space="preserve"> and lists</w:t>
+        </w:r>
+      </w:ins>
+      <w:del w:id="104" w:author="Student" w:date="2016-06-22T10:55:00Z">
+        <w:r>
+          <w:delText>, as well as access moderator lists.</w:delText>
+        </w:r>
+      </w:del>
+      <w:r>
+        <w:t xml:space="preserve"> </w:t>
       </w:r>
     </w:p>
     <w:p>
@@ -4990,24 +5469,40 @@
           <w:numId w:val="3"/>
         </w:numPr>
       </w:pPr>
-      <w:bookmarkStart w:id="42" w:name="_Toc453890337"/>
+      <w:bookmarkStart w:id="105" w:name="_Toc453890337"/>
       <w:r>
         <w:t xml:space="preserve">Performance </w:t>
       </w:r>
       <w:r>
         <w:t>Requirements</w:t>
       </w:r>
-      <w:bookmarkEnd w:id="42"/>
+      <w:bookmarkEnd w:id="105"/>
     </w:p>
     <w:p>
       <w:r>
         <w:t xml:space="preserve">Searches should be satisfied within </w:t>
       </w:r>
       <w:r>
-        <w:t xml:space="preserve">a reasonable time of searching. More detail will be added at a later date. Details concerning performance of the site </w:t>
-      </w:r>
-      <w:r>
-        <w:t>under heavy user load will be added as well.</w:t>
+        <w:t xml:space="preserve">a reasonable time of searching. More detail will be added </w:t>
+      </w:r>
+      <w:proofErr w:type="gramStart"/>
+      <w:r>
+        <w:t>at a later date</w:t>
+      </w:r>
+      <w:proofErr w:type="gramEnd"/>
+      <w:r>
+        <w:t xml:space="preserve">. Details concerning performance of the site </w:t>
+      </w:r>
+      <w:r>
+        <w:t xml:space="preserve">under heavy user load </w:t>
+      </w:r>
+      <w:proofErr w:type="gramStart"/>
+      <w:r>
+        <w:t>will be added</w:t>
+      </w:r>
+      <w:proofErr w:type="gramEnd"/>
+      <w:r>
+        <w:t xml:space="preserve"> as well.</w:t>
       </w:r>
       <w:r>
         <w:t xml:space="preserve"> </w:t>
@@ -5021,14 +5516,14 @@
           <w:numId w:val="3"/>
         </w:numPr>
       </w:pPr>
-      <w:bookmarkStart w:id="43" w:name="_Toc453890338"/>
+      <w:bookmarkStart w:id="106" w:name="_Toc453890338"/>
       <w:r>
         <w:t xml:space="preserve">Logical Database </w:t>
       </w:r>
       <w:r>
         <w:t>Requirements</w:t>
       </w:r>
-      <w:bookmarkEnd w:id="43"/>
+      <w:bookmarkEnd w:id="106"/>
     </w:p>
     <w:p>
       <w:r>
@@ -5037,8 +5532,18 @@
       <w:r>
         <w:t xml:space="preserve">pertaining to database structure </w:t>
       </w:r>
-      <w:r>
-        <w:t>can be found in the Back End requirement document.</w:t>
+      <w:ins w:id="107" w:author="Student" w:date="2016-06-22T10:56:00Z">
+        <w:r>
+          <w:t>located</w:t>
+        </w:r>
+      </w:ins>
+      <w:del w:id="108" w:author="Student" w:date="2016-06-22T10:56:00Z">
+        <w:r>
+          <w:delText>can be found</w:delText>
+        </w:r>
+      </w:del>
+      <w:r>
+        <w:t xml:space="preserve"> in the Back End requirement document.</w:t>
       </w:r>
     </w:p>
     <w:p>
@@ -5049,14 +5554,14 @@
           <w:numId w:val="3"/>
         </w:numPr>
       </w:pPr>
-      <w:bookmarkStart w:id="44" w:name="_Toc453890339"/>
+      <w:bookmarkStart w:id="109" w:name="_Toc453890339"/>
       <w:r>
         <w:t xml:space="preserve">Software System </w:t>
       </w:r>
       <w:r>
         <w:t>Attributes</w:t>
       </w:r>
-      <w:bookmarkEnd w:id="44"/>
+      <w:bookmarkEnd w:id="109"/>
     </w:p>
     <w:p>
       <w:pPr>
@@ -5069,19 +5574,68 @@
           <w:sz w:val="24"/>
         </w:rPr>
       </w:pPr>
-      <w:bookmarkStart w:id="45" w:name="_Toc453890340"/>
+      <w:bookmarkStart w:id="110" w:name="_Toc453890340"/>
       <w:r>
         <w:rPr>
           <w:sz w:val="24"/>
         </w:rPr>
         <w:t>Reliability</w:t>
       </w:r>
-      <w:bookmarkEnd w:id="45"/>
-    </w:p>
-    <w:p>
-      <w:r>
-        <w:t xml:space="preserve">UPOD is expected to be available as a permanent reference tool. Maintenance windows will be announced prior to making UPOD unavailable. </w:t>
-      </w:r>
+      <w:bookmarkEnd w:id="110"/>
+    </w:p>
+    <w:p>
+      <w:r>
+        <w:t xml:space="preserve">UPOD </w:t>
+      </w:r>
+      <w:del w:id="111" w:author="Student" w:date="2016-06-22T10:56:00Z">
+        <w:r>
+          <w:delText xml:space="preserve">is </w:delText>
+        </w:r>
+      </w:del>
+      <w:r>
+        <w:t>expected to be available as a permanent reference tool</w:t>
+      </w:r>
+      <w:ins w:id="112" w:author="Student" w:date="2016-06-22T10:57:00Z">
+        <w:r>
+          <w:t>, with</w:t>
+        </w:r>
+      </w:ins>
+      <w:del w:id="113" w:author="Student" w:date="2016-06-22T10:57:00Z">
+        <w:r>
+          <w:delText>.</w:delText>
+        </w:r>
+      </w:del>
+      <w:r>
+        <w:t xml:space="preserve"> </w:t>
+      </w:r>
+      <w:ins w:id="114" w:author="Student" w:date="2016-06-22T10:57:00Z">
+        <w:r>
+          <w:t>m</w:t>
+        </w:r>
+      </w:ins>
+      <w:del w:id="115" w:author="Student" w:date="2016-06-22T10:57:00Z">
+        <w:r>
+          <w:delText>M</w:delText>
+        </w:r>
+      </w:del>
+      <w:r>
+        <w:t xml:space="preserve">aintenance </w:t>
+      </w:r>
+      <w:del w:id="116" w:author="Tom West" w:date="2016-06-20T01:21:00Z">
+        <w:r>
+          <w:delText xml:space="preserve">windows will be announced prior to making UPOD unavailable. </w:delText>
+        </w:r>
+      </w:del>
+      <w:ins w:id="117" w:author="Tom West" w:date="2016-06-20T01:21:00Z">
+        <w:del w:id="118" w:author="Student" w:date="2016-06-22T10:57:00Z">
+          <w:r>
+            <w:delText xml:space="preserve">will be </w:delText>
+          </w:r>
+        </w:del>
+        <w:r>
+          <w:t>conducted in a sandbox environment and copied to production environment live.</w:t>
+        </w:r>
+      </w:ins>
     </w:p>
     <w:p>
       <w:pPr>
@@ -5094,15 +5648,14 @@
           <w:sz w:val="24"/>
         </w:rPr>
       </w:pPr>
-      <w:bookmarkStart w:id="46" w:name="_Toc453890341"/>
+      <w:bookmarkStart w:id="119" w:name="_Toc453890341"/>
       <w:r>
         <w:rPr>
           <w:sz w:val="24"/>
         </w:rPr>
-        <w:lastRenderedPageBreak/>
         <w:t>Availability</w:t>
       </w:r>
-      <w:bookmarkEnd w:id="46"/>
+      <w:bookmarkEnd w:id="119"/>
     </w:p>
     <w:p>
       <w:r>
@@ -5123,21 +5676,35 @@
           <w:sz w:val="24"/>
         </w:rPr>
       </w:pPr>
-      <w:bookmarkStart w:id="47" w:name="_Toc453890342"/>
+      <w:bookmarkStart w:id="120" w:name="_Toc453890342"/>
       <w:r>
         <w:rPr>
           <w:sz w:val="24"/>
         </w:rPr>
+        <w:lastRenderedPageBreak/>
         <w:t>Security</w:t>
       </w:r>
-      <w:bookmarkEnd w:id="47"/>
+      <w:bookmarkEnd w:id="120"/>
     </w:p>
     <w:p>
       <w:r>
         <w:t xml:space="preserve">All physics content on UPOD is free for all to use, and therefore there are no </w:t>
       </w:r>
       <w:r>
-        <w:t xml:space="preserve">major security constraints. Administrator login information must remain inaccessible, and reasonable care must be exercised in order to prevent attacks on the Hopper server. </w:t>
+        <w:t>major security constraints. Administrator login information must remain inaccessible, and reasonable care</w:t>
+      </w:r>
+      <w:ins w:id="121" w:author="Student" w:date="2016-06-22T10:57:00Z">
+        <w:r>
+          <w:t xml:space="preserve"> </w:t>
+        </w:r>
+      </w:ins>
+      <w:del w:id="122" w:author="Student" w:date="2016-06-22T10:57:00Z">
+        <w:r>
+          <w:delText xml:space="preserve"> must be </w:delText>
+        </w:r>
+      </w:del>
+      <w:r>
+        <w:t xml:space="preserve">exercised in order to prevent attacks on the Hopper server. </w:t>
       </w:r>
     </w:p>
     <w:p>
@@ -5151,18 +5718,58 @@
           <w:sz w:val="24"/>
         </w:rPr>
       </w:pPr>
-      <w:bookmarkStart w:id="48" w:name="_Toc453890343"/>
+      <w:bookmarkStart w:id="123" w:name="_Toc453890343"/>
       <w:r>
         <w:rPr>
           <w:sz w:val="24"/>
         </w:rPr>
         <w:t>Maintainability</w:t>
       </w:r>
-      <w:bookmarkEnd w:id="48"/>
-    </w:p>
-    <w:p>
-      <w:r>
-        <w:t>Code should be built following standard protocols and should be well documented in order for future maintainability. UPOD is assumed to be available for the foreseeable future, therefore the set of individuals in charge of maintenance will not be constant.</w:t>
+      <w:bookmarkEnd w:id="123"/>
+    </w:p>
+    <w:p>
+      <w:r>
+        <w:t>Code should</w:t>
+      </w:r>
+      <w:del w:id="124" w:author="Student" w:date="2016-06-22T10:58:00Z">
+        <w:r>
+          <w:delText xml:space="preserve"> be built</w:delText>
+        </w:r>
+      </w:del>
+      <w:r>
+        <w:t xml:space="preserve"> follow</w:t>
+      </w:r>
+      <w:del w:id="125" w:author="Student" w:date="2016-06-22T10:58:00Z">
+        <w:r>
+          <w:delText>ing</w:delText>
+        </w:r>
+      </w:del>
+      <w:r>
+        <w:t xml:space="preserve"> standard protocols and </w:t>
+      </w:r>
+      <w:del w:id="126" w:author="Student" w:date="2016-06-22T10:58:00Z">
+        <w:r>
+          <w:delText xml:space="preserve">should </w:delText>
+        </w:r>
+      </w:del>
+      <w:r>
+        <w:t>be well documented</w:t>
+      </w:r>
+      <w:del w:id="127" w:author="Student" w:date="2016-06-22T10:59:00Z">
+        <w:r>
+          <w:delText xml:space="preserve"> in order</w:delText>
+        </w:r>
+      </w:del>
+      <w:r>
+        <w:t xml:space="preserve"> for future maintainability. UPOD is assumed </w:t>
+      </w:r>
+      <w:proofErr w:type="gramStart"/>
+      <w:r>
+        <w:t>to be available</w:t>
+      </w:r>
+      <w:proofErr w:type="gramEnd"/>
+      <w:r>
+        <w:t xml:space="preserve"> for the foreseeable future, therefore the set of individuals in charge of maintenance will not be constant.</w:t>
       </w:r>
     </w:p>
     <w:p>
@@ -5176,18 +5783,34 @@
           <w:sz w:val="24"/>
         </w:rPr>
       </w:pPr>
-      <w:bookmarkStart w:id="49" w:name="_Toc453890344"/>
+      <w:bookmarkStart w:id="128" w:name="_Toc453890344"/>
       <w:r>
         <w:rPr>
           <w:sz w:val="24"/>
         </w:rPr>
         <w:t>Portability</w:t>
       </w:r>
-      <w:bookmarkEnd w:id="49"/>
-    </w:p>
-    <w:p>
-      <w:r>
-        <w:t>Development will take place on a Unix based server, so no portability concerns are currently identified. Any reasonable requirements for software to be installed on Hopper will be communicated to David Brown as soon as they are identified and validated.</w:t>
+      <w:bookmarkEnd w:id="128"/>
+    </w:p>
+    <w:p>
+      <w:r>
+        <w:t xml:space="preserve">Development will take place on a </w:t>
+      </w:r>
+      <w:proofErr w:type="gramStart"/>
+      <w:r>
+        <w:t>Unix</w:t>
+      </w:r>
+      <w:proofErr w:type="gramEnd"/>
+      <w:r>
+        <w:t xml:space="preserve"> based server, so no portability concerns are currently identified. Any reasonable requirements for software to </w:t>
+      </w:r>
+      <w:proofErr w:type="gramStart"/>
+      <w:r>
+        <w:t>be installed</w:t>
+      </w:r>
+      <w:proofErr w:type="gramEnd"/>
+      <w:r>
+        <w:t xml:space="preserve"> on Hopper will be communicated to David Brown as soon as they are identified and validated.</w:t>
       </w:r>
     </w:p>
     <w:p>
@@ -5198,11 +5821,11 @@
           <w:numId w:val="3"/>
         </w:numPr>
       </w:pPr>
-      <w:bookmarkStart w:id="50" w:name="_Toc453890345"/>
+      <w:bookmarkStart w:id="129" w:name="_Toc453890345"/>
       <w:r>
         <w:t>Organizing Specific Requirements</w:t>
       </w:r>
-      <w:bookmarkEnd w:id="50"/>
+      <w:bookmarkEnd w:id="129"/>
     </w:p>
     <w:p>
       <w:pPr>
@@ -5215,7 +5838,7 @@
           <w:sz w:val="24"/>
         </w:rPr>
       </w:pPr>
-      <w:bookmarkStart w:id="51" w:name="_Toc453890346"/>
+      <w:bookmarkStart w:id="130" w:name="_Toc453890346"/>
       <w:r>
         <w:rPr>
           <w:sz w:val="24"/>
@@ -5228,11 +5851,41 @@
         </w:rPr>
         <w:t>s</w:t>
       </w:r>
-      <w:bookmarkEnd w:id="51"/>
-    </w:p>
-    <w:p>
-      <w:r>
-        <w:t xml:space="preserve">UPOD’s functionality will be the same for all users, however, there will be an additional administrator mode wherein content can be added, removed, or edited. </w:t>
+      <w:bookmarkEnd w:id="130"/>
+    </w:p>
+    <w:p>
+      <w:r>
+        <w:t xml:space="preserve">UPOD’s functionality will be the same for all users, however, there will be an additional </w:t>
+      </w:r>
+      <w:commentRangeStart w:id="131"/>
+      <w:r>
+        <w:t xml:space="preserve">administrator mode </w:t>
+      </w:r>
+      <w:commentRangeEnd w:id="131"/>
+      <w:r>
+        <w:rPr>
+          <w:rStyle w:val="CommentReference"/>
+        </w:rPr>
+        <w:commentReference w:id="131"/>
+      </w:r>
+      <w:r>
+        <w:t>where</w:t>
+      </w:r>
+      <w:del w:id="132" w:author="Student" w:date="2016-06-22T11:00:00Z">
+        <w:r>
+          <w:delText>in</w:delText>
+        </w:r>
+      </w:del>
+      <w:r>
+        <w:t xml:space="preserve"> content </w:t>
+      </w:r>
+      <w:proofErr w:type="gramStart"/>
+      <w:r>
+        <w:t>can be added</w:t>
+      </w:r>
+      <w:proofErr w:type="gramEnd"/>
+      <w:r>
+        <w:t xml:space="preserve">, removed, or edited. </w:t>
       </w:r>
     </w:p>
     <w:p>
@@ -5246,7 +5899,7 @@
           <w:sz w:val="24"/>
         </w:rPr>
       </w:pPr>
-      <w:bookmarkStart w:id="52" w:name="_Toc453890347"/>
+      <w:bookmarkStart w:id="133" w:name="_Toc453890347"/>
       <w:r>
         <w:rPr>
           <w:sz w:val="24"/>
@@ -5259,7 +5912,7 @@
         </w:rPr>
         <w:t>Classes</w:t>
       </w:r>
-      <w:bookmarkEnd w:id="52"/>
+      <w:bookmarkEnd w:id="133"/>
     </w:p>
     <w:p>
       <w:pPr>
@@ -5414,7 +6067,6 @@
         </w:numPr>
       </w:pPr>
       <w:r>
-        <w:lastRenderedPageBreak/>
         <w:t>Add/Delete/Modify Pages and Categories</w:t>
       </w:r>
     </w:p>
@@ -5475,6 +6127,7 @@
         </w:numPr>
       </w:pPr>
       <w:r>
+        <w:lastRenderedPageBreak/>
         <w:t>Search for Pages/Categories</w:t>
       </w:r>
     </w:p>
@@ -5513,14 +6166,14 @@
           <w:sz w:val="24"/>
         </w:rPr>
       </w:pPr>
-      <w:bookmarkStart w:id="53" w:name="_Toc453890348"/>
+      <w:bookmarkStart w:id="134" w:name="_Toc453890348"/>
       <w:r>
         <w:rPr>
           <w:sz w:val="24"/>
         </w:rPr>
         <w:t>Objects</w:t>
       </w:r>
-      <w:bookmarkEnd w:id="53"/>
+      <w:bookmarkEnd w:id="134"/>
     </w:p>
     <w:p>
       <w:r>
@@ -5538,7 +6191,7 @@
           <w:sz w:val="24"/>
         </w:rPr>
       </w:pPr>
-      <w:bookmarkStart w:id="54" w:name="_Toc453890349"/>
+      <w:bookmarkStart w:id="135" w:name="_Toc453890349"/>
       <w:r>
         <w:rPr>
           <w:sz w:val="24"/>
@@ -5551,7 +6204,7 @@
         </w:rPr>
         <w:t>s</w:t>
       </w:r>
-      <w:bookmarkEnd w:id="54"/>
+      <w:bookmarkEnd w:id="135"/>
     </w:p>
     <w:p>
       <w:pPr>
@@ -5564,14 +6217,14 @@
           <w:sz w:val="24"/>
         </w:rPr>
       </w:pPr>
-      <w:bookmarkStart w:id="55" w:name="_Toc453890350"/>
+      <w:bookmarkStart w:id="136" w:name="_Toc453890350"/>
       <w:r>
         <w:rPr>
           <w:sz w:val="24"/>
         </w:rPr>
         <w:t>Landing Page</w:t>
       </w:r>
-      <w:bookmarkEnd w:id="55"/>
+      <w:bookmarkEnd w:id="136"/>
     </w:p>
     <w:p>
       <w:pPr>
@@ -5580,8 +6233,23 @@
         <w:ind w:left="0"/>
       </w:pPr>
       <w:r>
-        <w:t xml:space="preserve">The UPOD landing page is the first thing students will see when accessing UPOD. The UPOD design philosophy will encourage users to search the site quickly - the focus on and size of the search bar on the landing page will promote a quick search to whatever term the student is looking for. Think of the Google Search page for a similar product. </w:t>
-      </w:r>
+        <w:t xml:space="preserve">The UPOD landing page is the first thing students will see when accessing UPOD. The UPOD design philosophy will encourage users to search the site quickly - the focus on and size of the search bar on the landing page will promote a quick search to whatever term the student is looking for. </w:t>
+      </w:r>
+      <w:proofErr w:type="gramStart"/>
+      <w:ins w:id="137" w:author="Student" w:date="2016-06-22T11:01:00Z">
+        <w:r>
+          <w:t>i.e</w:t>
+        </w:r>
+        <w:proofErr w:type="gramEnd"/>
+        <w:r>
+          <w:t>. similar to the Google Search page.</w:t>
+        </w:r>
+      </w:ins>
+      <w:del w:id="138" w:author="Student" w:date="2016-06-22T11:01:00Z">
+        <w:r>
+          <w:delText xml:space="preserve">Think of the Google Search page for a similar product. </w:delText>
+        </w:r>
+      </w:del>
     </w:p>
     <w:p>
       <w:pPr>
@@ -5594,18 +6262,36 @@
           <w:sz w:val="24"/>
         </w:rPr>
       </w:pPr>
-      <w:bookmarkStart w:id="56" w:name="_Toc453890351"/>
+      <w:bookmarkStart w:id="139" w:name="_Toc453890351"/>
       <w:r>
         <w:rPr>
           <w:sz w:val="24"/>
         </w:rPr>
         <w:t>Portal Page</w:t>
       </w:r>
-      <w:bookmarkEnd w:id="56"/>
-    </w:p>
-    <w:p>
-      <w:r>
-        <w:t>The portal page will act as a template for the splash page of each physics discipline. Each discipline will be displayed on its own Portal Page, which will display a summary of the physics discipline as well as contain a list of all Single Entry Pages that fall under that discipline.</w:t>
+      <w:bookmarkEnd w:id="139"/>
+    </w:p>
+    <w:p>
+      <w:r>
+        <w:t xml:space="preserve">The portal page will act as a template for the splash page of each physics discipline. Each discipline </w:t>
+      </w:r>
+      <w:del w:id="140" w:author="Student" w:date="2016-06-22T11:02:00Z">
+        <w:r>
+          <w:delText xml:space="preserve">will be </w:delText>
+        </w:r>
+      </w:del>
+      <w:ins w:id="141" w:author="Student" w:date="2016-06-22T11:03:00Z">
+        <w:r>
+          <w:t>shown</w:t>
+        </w:r>
+      </w:ins>
+      <w:del w:id="142" w:author="Student" w:date="2016-06-22T11:03:00Z">
+        <w:r>
+          <w:delText>displayed</w:delText>
+        </w:r>
+      </w:del>
+      <w:r>
+        <w:t xml:space="preserve"> on its own Portal Page, which will display a summary of the physics discipline as well as contain a list of all Single Entry Pages that fall under that discipline.</w:t>
       </w:r>
     </w:p>
     <w:p>
@@ -5619,24 +6305,53 @@
           <w:sz w:val="24"/>
         </w:rPr>
       </w:pPr>
-      <w:bookmarkStart w:id="57" w:name="_Toc453890352"/>
+      <w:bookmarkStart w:id="143" w:name="_Toc453890352"/>
       <w:r>
         <w:rPr>
           <w:sz w:val="24"/>
         </w:rPr>
         <w:t>Single Entry Page</w:t>
       </w:r>
-      <w:bookmarkEnd w:id="57"/>
-    </w:p>
-    <w:p>
-      <w:r>
-        <w:t xml:space="preserve">The single entry page will act as a template for creation of the majority of UPOD’s content. Each concept or law will be displayed on its own Single Entry page, </w:t>
+      <w:bookmarkEnd w:id="143"/>
+    </w:p>
+    <w:p>
+      <w:r>
+        <w:t xml:space="preserve">The single entry page will act as a template for creation of the majority of UPOD’s content. Each concept or law </w:t>
+      </w:r>
+      <w:ins w:id="144" w:author="Student" w:date="2016-06-22T11:03:00Z">
+        <w:r>
+          <w:t>shown</w:t>
+        </w:r>
+      </w:ins>
+      <w:del w:id="145" w:author="Student" w:date="2016-06-22T11:03:00Z">
+        <w:r>
+          <w:delText>will be displayed</w:delText>
+        </w:r>
+      </w:del>
+      <w:r>
+        <w:t xml:space="preserve"> on its own Single Entry page, </w:t>
       </w:r>
       <w:r>
         <w:t>which will display background info, important formulas, and link users to rele</w:t>
       </w:r>
       <w:r>
-        <w:t>vant information. Relevant links will be displayed at the bottom of the page, similar to the “See Also” section near the bottom of Wikipedia pages.</w:t>
+        <w:t xml:space="preserve">vant information. Relevant links </w:t>
+      </w:r>
+      <w:del w:id="146" w:author="Student" w:date="2016-06-22T11:03:00Z">
+        <w:r>
+          <w:delText xml:space="preserve">will be </w:delText>
+        </w:r>
+      </w:del>
+      <w:r>
+        <w:t xml:space="preserve">displayed at the bottom of the page, similar to the “See Also” section </w:t>
+      </w:r>
+      <w:del w:id="147" w:author="Student" w:date="2016-06-22T11:03:00Z">
+        <w:r>
+          <w:delText xml:space="preserve">near the bottom </w:delText>
+        </w:r>
+      </w:del>
+      <w:r>
+        <w:t>of Wikipedia pages.</w:t>
       </w:r>
     </w:p>
     <w:p>
@@ -5650,14 +6365,14 @@
           <w:sz w:val="24"/>
         </w:rPr>
       </w:pPr>
-      <w:bookmarkStart w:id="58" w:name="_Toc453890353"/>
+      <w:bookmarkStart w:id="148" w:name="_Toc453890353"/>
       <w:r>
         <w:rPr>
           <w:sz w:val="24"/>
         </w:rPr>
         <w:t>About UPOD Page</w:t>
       </w:r>
-      <w:bookmarkEnd w:id="58"/>
+      <w:bookmarkEnd w:id="148"/>
     </w:p>
     <w:p>
       <w:pPr>
@@ -5680,7 +6395,26 @@
         <w:ind w:left="0"/>
       </w:pPr>
       <w:r>
-        <w:t>This is also where users will be able to contact UPOD administration by email to report missing, incorrect, or broken content.</w:t>
+        <w:t xml:space="preserve">This is </w:t>
+      </w:r>
+      <w:commentRangeStart w:id="149"/>
+      <w:proofErr w:type="gramStart"/>
+      <w:r>
+        <w:t>also</w:t>
+      </w:r>
+      <w:proofErr w:type="gramEnd"/>
+      <w:r>
+        <w:t xml:space="preserve"> where users will be </w:t>
+      </w:r>
+      <w:commentRangeEnd w:id="149"/>
+      <w:r>
+        <w:rPr>
+          <w:rStyle w:val="CommentReference"/>
+        </w:rPr>
+        <w:commentReference w:id="149"/>
+      </w:r>
+      <w:r>
+        <w:t>able to contact UPOD administration by email to report missing, incorrect, or broken content.</w:t>
       </w:r>
     </w:p>
     <w:p>
@@ -5694,20 +6428,49 @@
           <w:sz w:val="24"/>
         </w:rPr>
       </w:pPr>
-      <w:bookmarkStart w:id="59" w:name="_Toc453890354"/>
+      <w:bookmarkStart w:id="150" w:name="_Toc453890354"/>
+      <w:commentRangeStart w:id="151"/>
       <w:r>
         <w:rPr>
           <w:sz w:val="24"/>
         </w:rPr>
-        <w:lastRenderedPageBreak/>
         <w:t>Admin Login Page</w:t>
       </w:r>
-      <w:bookmarkEnd w:id="59"/>
-    </w:p>
-    <w:p>
-      <w:r>
-        <w:t>Site admins will need to enter credentials on this page to gain administrator access to the site’s edit mode – URL for this page will only be given to admins/moderators (i.e. no direct link to Admin portal.)</w:t>
-      </w:r>
+      <w:bookmarkEnd w:id="150"/>
+      <w:commentRangeEnd w:id="151"/>
+      <w:r>
+        <w:rPr>
+          <w:rStyle w:val="CommentReference"/>
+          <w:b w:val="0"/>
+        </w:rPr>
+        <w:commentReference w:id="151"/>
+      </w:r>
+    </w:p>
+    <w:p>
+      <w:r>
+        <w:t>Site admins will need to enter credentials on this page to gain administrator access to the site’s edit mode – URL for this page</w:t>
+      </w:r>
+      <w:del w:id="152" w:author="Student" w:date="2016-06-22T11:05:00Z">
+        <w:r>
+          <w:delText xml:space="preserve"> will only be</w:delText>
+        </w:r>
+      </w:del>
+      <w:r>
+        <w:t xml:space="preserve"> given </w:t>
+      </w:r>
+      <w:ins w:id="153" w:author="Student" w:date="2016-06-22T11:05:00Z">
+        <w:r>
+          <w:t xml:space="preserve">only </w:t>
+        </w:r>
+      </w:ins>
+      <w:r>
+        <w:t>to admins/moderators (i.e. no direct link to Admin portal.)</w:t>
+      </w:r>
+      <w:ins w:id="154" w:author="Student" w:date="2016-06-22T11:06:00Z">
+        <w:r>
+          <w:t xml:space="preserve"> </w:t>
+        </w:r>
+      </w:ins>
     </w:p>
     <w:p>
       <w:pPr>
@@ -5720,14 +6483,24 @@
           <w:sz w:val="24"/>
         </w:rPr>
       </w:pPr>
-      <w:bookmarkStart w:id="60" w:name="_Toc453890355"/>
+      <w:bookmarkStart w:id="155" w:name="_Toc453890355"/>
+      <w:commentRangeStart w:id="156"/>
       <w:r>
         <w:rPr>
           <w:sz w:val="24"/>
         </w:rPr>
+        <w:lastRenderedPageBreak/>
         <w:t>Search Results Page</w:t>
       </w:r>
-      <w:bookmarkEnd w:id="60"/>
+      <w:bookmarkEnd w:id="155"/>
+      <w:commentRangeEnd w:id="156"/>
+      <w:r>
+        <w:rPr>
+          <w:rStyle w:val="CommentReference"/>
+          <w:b w:val="0"/>
+        </w:rPr>
+        <w:commentReference w:id="156"/>
+      </w:r>
     </w:p>
     <w:p>
       <w:pPr>
@@ -5735,18 +6508,41 @@
         <w:ind w:left="0"/>
       </w:pPr>
       <w:r>
-        <w:t>Topic searches should contain enough relevant information to satisfy the user’s search. Since some information can apply to many different disciplines, (i.e. Speed of Light would be found in both Classical Mechanics as well as Optics) a search for terms should list all Single Entry Pages that refer to that term. Results should be displayed with a Page Heading as well as a brief preview of the info contained on the linked page. (</w:t>
-      </w:r>
-      <w:commentRangeStart w:id="61"/>
-      <w:r>
-        <w:t>Similar to a general Google Search)</w:t>
-      </w:r>
-      <w:commentRangeEnd w:id="61"/>
-      <w:r>
-        <w:rPr>
-          <w:rStyle w:val="CommentReference"/>
-        </w:rPr>
-        <w:commentReference w:id="61"/>
+        <w:t xml:space="preserve">Topic searches should contain enough relevant information to satisfy the user’s search. Since some information can apply to many different disciplines, (i.e. Speed of Light </w:t>
+      </w:r>
+      <w:del w:id="157" w:author="Student" w:date="2016-06-22T11:08:00Z">
+        <w:r>
+          <w:delText xml:space="preserve">would be </w:delText>
+        </w:r>
+      </w:del>
+      <w:r>
+        <w:t xml:space="preserve">found in both Classical Mechanics as well as Optics) a search for terms should list all Single Entry Pages that refer to that term. Results should be displayed with a Page </w:t>
+      </w:r>
+      <w:proofErr w:type="gramStart"/>
+      <w:r>
+        <w:t>Heading</w:t>
+      </w:r>
+      <w:proofErr w:type="gramEnd"/>
+      <w:r>
+        <w:t xml:space="preserve"> as well as a brief preview of the info contained on the linked page. (</w:t>
+      </w:r>
+      <w:proofErr w:type="gramStart"/>
+      <w:ins w:id="158" w:author="Student" w:date="2016-06-22T11:08:00Z">
+        <w:r>
+          <w:t>i.e</w:t>
+        </w:r>
+        <w:proofErr w:type="gramEnd"/>
+        <w:r>
+          <w:t>. s</w:t>
+        </w:r>
+      </w:ins>
+      <w:del w:id="159" w:author="Student" w:date="2016-06-22T11:08:00Z">
+        <w:r>
+          <w:delText>S</w:delText>
+        </w:r>
+      </w:del>
+      <w:r>
+        <w:t>imilar to a general Google Search)</w:t>
       </w:r>
     </w:p>
     <w:p/>
@@ -5761,14 +6557,14 @@
           <w:sz w:val="24"/>
         </w:rPr>
       </w:pPr>
-      <w:bookmarkStart w:id="62" w:name="_Toc453890356"/>
+      <w:bookmarkStart w:id="160" w:name="_Toc453890356"/>
       <w:r>
         <w:rPr>
           <w:sz w:val="24"/>
         </w:rPr>
         <w:t>Stimulus</w:t>
       </w:r>
-      <w:bookmarkEnd w:id="62"/>
+      <w:bookmarkEnd w:id="160"/>
     </w:p>
     <w:p>
       <w:pPr>
@@ -5791,14 +6587,14 @@
           <w:sz w:val="24"/>
         </w:rPr>
       </w:pPr>
-      <w:bookmarkStart w:id="63" w:name="_Toc453890357"/>
+      <w:bookmarkStart w:id="161" w:name="_Toc453890357"/>
       <w:r>
         <w:rPr>
           <w:sz w:val="24"/>
         </w:rPr>
         <w:t>Response</w:t>
       </w:r>
-      <w:bookmarkEnd w:id="63"/>
+      <w:bookmarkEnd w:id="161"/>
     </w:p>
     <w:p>
       <w:pPr>
@@ -5821,14 +6617,14 @@
           <w:sz w:val="24"/>
         </w:rPr>
       </w:pPr>
-      <w:bookmarkStart w:id="64" w:name="_Toc453890358"/>
+      <w:bookmarkStart w:id="162" w:name="_Toc453890358"/>
       <w:r>
         <w:rPr>
           <w:sz w:val="24"/>
         </w:rPr>
         <w:t>Functional Hierarchy</w:t>
       </w:r>
-      <w:bookmarkEnd w:id="64"/>
+      <w:bookmarkEnd w:id="162"/>
     </w:p>
     <w:p>
       <w:pPr>
@@ -5859,14 +6655,14 @@
           <w:numId w:val="3"/>
         </w:numPr>
       </w:pPr>
-      <w:bookmarkStart w:id="65" w:name="_Toc453890359"/>
+      <w:bookmarkStart w:id="163" w:name="_Toc453890359"/>
       <w:r>
         <w:lastRenderedPageBreak/>
         <w:t>Supporting Information</w:t>
       </w:r>
-      <w:bookmarkStart w:id="66" w:name="h.3rdcrjn" w:colFirst="0" w:colLast="0"/>
-      <w:bookmarkEnd w:id="65"/>
-      <w:bookmarkEnd w:id="66"/>
+      <w:bookmarkStart w:id="164" w:name="h.3rdcrjn" w:colFirst="0" w:colLast="0"/>
+      <w:bookmarkEnd w:id="163"/>
+      <w:bookmarkEnd w:id="164"/>
     </w:p>
     <w:p>
       <w:pPr>
@@ -5878,7 +6674,21 @@
         <w:rPr>
           <w:rFonts w:eastAsia="Arial"/>
         </w:rPr>
-        <w:t>Requirements Documents for other aspects of UPOD can be found in the GitHub repository. The other aspects are:</w:t>
+        <w:t>Requirements Documents for other aspects of UPOD</w:t>
+      </w:r>
+      <w:del w:id="165" w:author="Student" w:date="2016-06-22T11:08:00Z">
+        <w:r>
+          <w:rPr>
+            <w:rFonts w:eastAsia="Arial"/>
+          </w:rPr>
+          <w:delText xml:space="preserve"> can be</w:delText>
+        </w:r>
+      </w:del>
+      <w:r>
+        <w:rPr>
+          <w:rFonts w:eastAsia="Arial"/>
+        </w:rPr>
+        <w:t xml:space="preserve"> found in the GitHub repository. The other aspects are:</w:t>
       </w:r>
     </w:p>
     <w:p>
@@ -5950,8 +6760,8 @@
 </file>
 
 <file path=word/comments.xml><?xml version="1.0" encoding="utf-8"?>
-<w:comments xmlns:wpc="http://schemas.microsoft.com/office/word/2010/wordprocessingCanvas" xmlns:cx="http://schemas.microsoft.com/office/drawing/2014/chartex" xmlns:cx1="http://schemas.microsoft.com/office/drawing/2015/9/8/chartex" xmlns:mc="http://schemas.openxmlformats.org/markup-compatibility/2006" xmlns:o="urn:schemas-microsoft-com:office:office" xmlns:r="http://schemas.openxmlformats.org/officeDocument/2006/relationships" xmlns:m="http://schemas.openxmlformats.org/officeDocument/2006/math" xmlns:v="urn:schemas-microsoft-com:vml" xmlns:wp14="http://schemas.microsoft.com/office/word/2010/wordprocessingDrawing" xmlns:wp="http://schemas.openxmlformats.org/drawingml/2006/wordprocessingDrawing" xmlns:w10="urn:schemas-microsoft-com:office:word" xmlns:w="http://schemas.openxmlformats.org/wordprocessingml/2006/main" xmlns:w14="http://schemas.microsoft.com/office/word/2010/wordml" xmlns:w15="http://schemas.microsoft.com/office/word/2012/wordml" xmlns:w16se="http://schemas.microsoft.com/office/word/2015/wordml/symex" xmlns:wpg="http://schemas.microsoft.com/office/word/2010/wordprocessingGroup" xmlns:wpi="http://schemas.microsoft.com/office/word/2010/wordprocessingInk" xmlns:wne="http://schemas.microsoft.com/office/word/2006/wordml" xmlns:wps="http://schemas.microsoft.com/office/word/2010/wordprocessingShape" mc:Ignorable="w14 w15 w16se wp14">
-  <w:comment w:id="19" w:author="Omid Ghiyasian" w:date="2016-06-19T16:12:00Z" w:initials="OG">
+<w:comments xmlns:wpc="http://schemas.microsoft.com/office/word/2010/wordprocessingCanvas" xmlns:mc="http://schemas.openxmlformats.org/markup-compatibility/2006" xmlns:o="urn:schemas-microsoft-com:office:office" xmlns:r="http://schemas.openxmlformats.org/officeDocument/2006/relationships" xmlns:m="http://schemas.openxmlformats.org/officeDocument/2006/math" xmlns:v="urn:schemas-microsoft-com:vml" xmlns:wp14="http://schemas.microsoft.com/office/word/2010/wordprocessingDrawing" xmlns:wp="http://schemas.openxmlformats.org/drawingml/2006/wordprocessingDrawing" xmlns:w10="urn:schemas-microsoft-com:office:word" xmlns:w="http://schemas.openxmlformats.org/wordprocessingml/2006/main" xmlns:w14="http://schemas.microsoft.com/office/word/2010/wordml" xmlns:w15="http://schemas.microsoft.com/office/word/2012/wordml" xmlns:wpg="http://schemas.microsoft.com/office/word/2010/wordprocessingGroup" xmlns:wpi="http://schemas.microsoft.com/office/word/2010/wordprocessingInk" xmlns:wne="http://schemas.microsoft.com/office/word/2006/wordml" xmlns:wps="http://schemas.microsoft.com/office/word/2010/wordprocessingShape" mc:Ignorable="w14 w15 wp14">
+  <w:comment w:id="1" w:author="Student" w:date="2016-06-22T12:08:00Z" w:initials="S">
     <w:p>
       <w:pPr>
         <w:pStyle w:val="CommentText"/>
@@ -5963,17 +6773,11 @@
         <w:annotationRef/>
       </w:r>
       <w:r>
-        <w:t>It</w:t>
-      </w:r>
-      <w:r>
-        <w:t>’</w:t>
-      </w:r>
-      <w:r>
-        <w:t>s easier to just say “it’s not user friendly” to cover every issue with the webpage, for example I could say HyperPhysics is bad because the colors used are not very contrasting and it is not very appealing to look at.  I could go on and on like this but we’re trying to keep the scope short. So saying it’s not User Friendly then you cover all the things said above. Later for definition of user friendly you could put it in Definitions, Acronyms, and Abbreviations for further detail on what we mean by user friendly.</w:t>
+        <w:t>Table of contents needs to be reviewed. Back-end version doesn’t break down to 2.1.1, 2.1.2, etc. level. Should we do it in front –end? Formatting must be same</w:t>
       </w:r>
     </w:p>
   </w:comment>
-  <w:comment w:id="20" w:author="Omid Ghiyasian" w:date="2016-06-19T16:15:00Z" w:initials="OG">
+  <w:comment w:id="32" w:author="Omid Ghiyasian" w:date="2016-06-19T16:12:00Z" w:initials="OG">
     <w:p>
       <w:pPr>
         <w:pStyle w:val="CommentText"/>
@@ -5985,11 +6789,19 @@
         <w:annotationRef/>
       </w:r>
       <w:r>
-        <w:t>Try to stick to the aim of the front end rather than competition. Instead of saying stand out from others, it would be more professional to state the main goal of the front end, which is to deliver easy to user friendly interface.</w:t>
+        <w:t xml:space="preserve">It’s easier to just say “it’s not user friendly” to cover every issue with the webpage, for example I could say </w:t>
+      </w:r>
+      <w:proofErr w:type="spellStart"/>
+      <w:r>
+        <w:t>HyperPhysics</w:t>
+      </w:r>
+      <w:proofErr w:type="spellEnd"/>
+      <w:r>
+        <w:t xml:space="preserve"> is bad because the colors used are not very contrasting and it is not very appealing to look at.  I could go on and on like this but we’re trying to keep the scope short. So saying it’s not User Friendly then you cover all the things said above. Later for definition of user friendly you could put it in Definitions, Acronyms, and Abbreviations for further detail on what we mean by user friendly.</w:t>
       </w:r>
     </w:p>
   </w:comment>
-  <w:comment w:id="21" w:author="Omid Ghiyasian" w:date="2016-06-19T16:18:00Z" w:initials="OG">
+  <w:comment w:id="39" w:author="Student" w:date="2016-06-22T10:40:00Z" w:initials="S">
     <w:p>
       <w:pPr>
         <w:pStyle w:val="CommentText"/>
@@ -6001,11 +6813,11 @@
         <w:annotationRef/>
       </w:r>
       <w:r>
-        <w:t>If we are to have multiple SRS rather than one, then do not forget to provide hyperlinks later on in the HTML version.</w:t>
+        <w:t>Don’t need to say “in section 1”, they can see for themselves</w:t>
       </w:r>
     </w:p>
   </w:comment>
-  <w:comment w:id="23" w:author="Omid Ghiyasian" w:date="2016-06-19T16:20:00Z" w:initials="OG">
+  <w:comment w:id="44" w:author="Student" w:date="2016-06-22T10:42:00Z" w:initials="S">
     <w:p>
       <w:pPr>
         <w:pStyle w:val="CommentText"/>
@@ -6017,11 +6829,11 @@
         <w:annotationRef/>
       </w:r>
       <w:r>
-        <w:t>It would be more helpful to be more specific about unrestricted access.</w:t>
+        <w:t>Format to match Back-end doc, they have different set up</w:t>
       </w:r>
     </w:p>
   </w:comment>
-  <w:comment w:id="32" w:author="Omid Ghiyasian" w:date="2016-06-19T16:24:00Z" w:initials="OG">
+  <w:comment w:id="48" w:author="Student" w:date="2016-06-22T10:42:00Z" w:initials="S">
     <w:p>
       <w:pPr>
         <w:pStyle w:val="CommentText"/>
@@ -6033,17 +6845,11 @@
         <w:annotationRef/>
       </w:r>
       <w:r>
-        <w:t>I know you have stated it will be more in detail during the analysis phases. This is just a reminder of what should be in here: “</w:t>
-      </w:r>
-      <w:r>
-        <w:t>If the product is independent and totally self-contained, it should be so stated here. If the SRS defines a product that is a component of a larger system, as frequently occurs, then this subsection should relate the requirements of that larger system to functionality of the software and should identify interfaces between that system and the software.</w:t>
-      </w:r>
-      <w:r>
-        <w:t>” ~IEEE</w:t>
+        <w:t>Make sure formatting is matching Back-end doc</w:t>
       </w:r>
     </w:p>
   </w:comment>
-  <w:comment w:id="61" w:author="Tom West" w:date="2016-05-26T21:20:00Z" w:initials="TW">
+  <w:comment w:id="73" w:author="Student" w:date="2016-06-22T10:47:00Z" w:initials="S">
     <w:p>
       <w:pPr>
         <w:pStyle w:val="CommentText"/>
@@ -6055,7 +6861,79 @@
         <w:annotationRef/>
       </w:r>
       <w:r>
-        <w:t>This is one option, the other is to simply direct the user to the “most applicable” single entry page. Design constraints on the back end will dictate which option we can pursue here.</w:t>
+        <w:t>Should specify which animation software, probably pick one out soon if we don’t have one already</w:t>
+      </w:r>
+    </w:p>
+  </w:comment>
+  <w:comment w:id="131" w:author="Student" w:date="2016-06-22T11:00:00Z" w:initials="S">
+    <w:p>
+      <w:pPr>
+        <w:pStyle w:val="CommentText"/>
+      </w:pPr>
+      <w:r>
+        <w:rPr>
+          <w:rStyle w:val="CommentReference"/>
+        </w:rPr>
+        <w:annotationRef/>
+      </w:r>
+      <w:r>
+        <w:t>What about moderator view? Didn’t specify</w:t>
+      </w:r>
+    </w:p>
+  </w:comment>
+  <w:comment w:id="149" w:author="Student" w:date="2016-06-22T11:05:00Z" w:initials="S">
+    <w:p>
+      <w:pPr>
+        <w:pStyle w:val="CommentText"/>
+      </w:pPr>
+      <w:r>
+        <w:rPr>
+          <w:rStyle w:val="CommentReference"/>
+        </w:rPr>
+        <w:annotationRef/>
+      </w:r>
+      <w:r>
+        <w:t xml:space="preserve">Shouldn’t we have a separate “contact me” page for the website to report these kinds of </w:t>
+      </w:r>
+      <w:proofErr w:type="spellStart"/>
+      <w:r>
+        <w:t>isseus</w:t>
+      </w:r>
+      <w:proofErr w:type="spellEnd"/>
+      <w:r>
+        <w:t>? Just an idea</w:t>
+      </w:r>
+    </w:p>
+  </w:comment>
+  <w:comment w:id="151" w:author="Student" w:date="2016-06-22T11:06:00Z" w:initials="S">
+    <w:p>
+      <w:pPr>
+        <w:pStyle w:val="CommentText"/>
+      </w:pPr>
+      <w:r>
+        <w:rPr>
+          <w:rStyle w:val="CommentReference"/>
+        </w:rPr>
+        <w:annotationRef/>
+      </w:r>
+      <w:r>
+        <w:t>this is very obvious, but still it might be a good idea to specify that there would be one "admin login page" that users can access to enter credentials, but there is a separate "admin home page" (???) that can only be accessed if credentials entered are correct. Make it clearer for user</w:t>
+      </w:r>
+    </w:p>
+  </w:comment>
+  <w:comment w:id="156" w:author="Student" w:date="2016-06-22T11:09:00Z" w:initials="S">
+    <w:p>
+      <w:pPr>
+        <w:pStyle w:val="CommentText"/>
+      </w:pPr>
+      <w:r>
+        <w:rPr>
+          <w:rStyle w:val="CommentReference"/>
+        </w:rPr>
+        <w:annotationRef/>
+      </w:r>
+      <w:r>
+        <w:t xml:space="preserve">In terms of using the search bar, will entering in something to search lead to a single entry page? What happens if you know exactly what you want, i.e. speed of light in optics. Will you still have to search in the single entry page or can you access that specific page you want directly? Make clearer for user. </w:t>
       </w:r>
     </w:p>
   </w:comment>
@@ -6063,18 +6941,22 @@
 </file>
 
 <file path=word/commentsExtended.xml><?xml version="1.0" encoding="utf-8"?>
-<w15:commentsEx xmlns:wpc="http://schemas.microsoft.com/office/word/2010/wordprocessingCanvas" xmlns:cx="http://schemas.microsoft.com/office/drawing/2014/chartex" xmlns:cx1="http://schemas.microsoft.com/office/drawing/2015/9/8/chartex" xmlns:mc="http://schemas.openxmlformats.org/markup-compatibility/2006" xmlns:o="urn:schemas-microsoft-com:office:office" xmlns:r="http://schemas.openxmlformats.org/officeDocument/2006/relationships" xmlns:m="http://schemas.openxmlformats.org/officeDocument/2006/math" xmlns:v="urn:schemas-microsoft-com:vml" xmlns:wp14="http://schemas.microsoft.com/office/word/2010/wordprocessingDrawing" xmlns:wp="http://schemas.openxmlformats.org/drawingml/2006/wordprocessingDrawing" xmlns:w10="urn:schemas-microsoft-com:office:word" xmlns:w="http://schemas.openxmlformats.org/wordprocessingml/2006/main" xmlns:w14="http://schemas.microsoft.com/office/word/2010/wordml" xmlns:w15="http://schemas.microsoft.com/office/word/2012/wordml" xmlns:w16se="http://schemas.microsoft.com/office/word/2015/wordml/symex" xmlns:wpg="http://schemas.microsoft.com/office/word/2010/wordprocessingGroup" xmlns:wpi="http://schemas.microsoft.com/office/word/2010/wordprocessingInk" xmlns:wne="http://schemas.microsoft.com/office/word/2006/wordml" xmlns:wps="http://schemas.microsoft.com/office/word/2010/wordprocessingShape" mc:Ignorable="w14 w15 w16se wp14">
+<w15:commentsEx xmlns:wpc="http://schemas.microsoft.com/office/word/2010/wordprocessingCanvas" xmlns:mc="http://schemas.openxmlformats.org/markup-compatibility/2006" xmlns:o="urn:schemas-microsoft-com:office:office" xmlns:r="http://schemas.openxmlformats.org/officeDocument/2006/relationships" xmlns:m="http://schemas.openxmlformats.org/officeDocument/2006/math" xmlns:v="urn:schemas-microsoft-com:vml" xmlns:wp14="http://schemas.microsoft.com/office/word/2010/wordprocessingDrawing" xmlns:wp="http://schemas.openxmlformats.org/drawingml/2006/wordprocessingDrawing" xmlns:w10="urn:schemas-microsoft-com:office:word" xmlns:w="http://schemas.openxmlformats.org/wordprocessingml/2006/main" xmlns:w14="http://schemas.microsoft.com/office/word/2010/wordml" xmlns:w15="http://schemas.microsoft.com/office/word/2012/wordml" xmlns:wpg="http://schemas.microsoft.com/office/word/2010/wordprocessingGroup" xmlns:wpi="http://schemas.microsoft.com/office/word/2010/wordprocessingInk" xmlns:wne="http://schemas.microsoft.com/office/word/2006/wordml" xmlns:wps="http://schemas.microsoft.com/office/word/2010/wordprocessingShape" mc:Ignorable="w14 w15 wp14">
+  <w15:commentEx w15:paraId="28761AB3" w15:done="0"/>
   <w15:commentEx w15:paraId="5400625F" w15:done="0"/>
-  <w15:commentEx w15:paraId="4CD73E10" w15:done="0"/>
-  <w15:commentEx w15:paraId="1D397013" w15:done="0"/>
-  <w15:commentEx w15:paraId="650563FB" w15:done="0"/>
-  <w15:commentEx w15:paraId="20B987FB" w15:done="0"/>
-  <w15:commentEx w15:paraId="2CA18377" w15:done="0"/>
+  <w15:commentEx w15:paraId="58FFDC1F" w15:done="0"/>
+  <w15:commentEx w15:paraId="34EDAE4E" w15:done="0"/>
+  <w15:commentEx w15:paraId="6BA4D330" w15:done="0"/>
+  <w15:commentEx w15:paraId="391C1DBC" w15:done="0"/>
+  <w15:commentEx w15:paraId="45F7B7AB" w15:done="0"/>
+  <w15:commentEx w15:paraId="5F4A162A" w15:done="0"/>
+  <w15:commentEx w15:paraId="0498B0B7" w15:done="0"/>
+  <w15:commentEx w15:paraId="05639F00" w15:done="0"/>
 </w15:commentsEx>
 </file>
 
 <file path=word/endnotes.xml><?xml version="1.0" encoding="utf-8"?>
-<w:endnotes xmlns:wpc="http://schemas.microsoft.com/office/word/2010/wordprocessingCanvas" xmlns:cx="http://schemas.microsoft.com/office/drawing/2014/chartex" xmlns:cx1="http://schemas.microsoft.com/office/drawing/2015/9/8/chartex" xmlns:mc="http://schemas.openxmlformats.org/markup-compatibility/2006" xmlns:o="urn:schemas-microsoft-com:office:office" xmlns:r="http://schemas.openxmlformats.org/officeDocument/2006/relationships" xmlns:m="http://schemas.openxmlformats.org/officeDocument/2006/math" xmlns:v="urn:schemas-microsoft-com:vml" xmlns:wp14="http://schemas.microsoft.com/office/word/2010/wordprocessingDrawing" xmlns:wp="http://schemas.openxmlformats.org/drawingml/2006/wordprocessingDrawing" xmlns:w10="urn:schemas-microsoft-com:office:word" xmlns:w="http://schemas.openxmlformats.org/wordprocessingml/2006/main" xmlns:w14="http://schemas.microsoft.com/office/word/2010/wordml" xmlns:w15="http://schemas.microsoft.com/office/word/2012/wordml" xmlns:w16se="http://schemas.microsoft.com/office/word/2015/wordml/symex" xmlns:wpg="http://schemas.microsoft.com/office/word/2010/wordprocessingGroup" xmlns:wpi="http://schemas.microsoft.com/office/word/2010/wordprocessingInk" xmlns:wne="http://schemas.microsoft.com/office/word/2006/wordml" xmlns:wps="http://schemas.microsoft.com/office/word/2010/wordprocessingShape" mc:Ignorable="w14 w15 w16se wp14">
+<w:endnotes xmlns:wpc="http://schemas.microsoft.com/office/word/2010/wordprocessingCanvas" xmlns:mc="http://schemas.openxmlformats.org/markup-compatibility/2006" xmlns:o="urn:schemas-microsoft-com:office:office" xmlns:r="http://schemas.openxmlformats.org/officeDocument/2006/relationships" xmlns:m="http://schemas.openxmlformats.org/officeDocument/2006/math" xmlns:v="urn:schemas-microsoft-com:vml" xmlns:wp14="http://schemas.microsoft.com/office/word/2010/wordprocessingDrawing" xmlns:wp="http://schemas.openxmlformats.org/drawingml/2006/wordprocessingDrawing" xmlns:w10="urn:schemas-microsoft-com:office:word" xmlns:w="http://schemas.openxmlformats.org/wordprocessingml/2006/main" xmlns:w14="http://schemas.microsoft.com/office/word/2010/wordml" xmlns:w15="http://schemas.microsoft.com/office/word/2012/wordml" xmlns:wpg="http://schemas.microsoft.com/office/word/2010/wordprocessingGroup" xmlns:wpi="http://schemas.microsoft.com/office/word/2010/wordprocessingInk" xmlns:wne="http://schemas.microsoft.com/office/word/2006/wordml" xmlns:wps="http://schemas.microsoft.com/office/word/2010/wordprocessingShape" mc:Ignorable="w14 w15 wp14">
   <w:endnote w:type="separator" w:id="-1">
     <w:p>
       <w:r>
@@ -6093,7 +6975,7 @@
 </file>
 
 <file path=word/footer1.xml><?xml version="1.0" encoding="utf-8"?>
-<w:ftr xmlns:wpc="http://schemas.microsoft.com/office/word/2010/wordprocessingCanvas" xmlns:cx="http://schemas.microsoft.com/office/drawing/2014/chartex" xmlns:cx1="http://schemas.microsoft.com/office/drawing/2015/9/8/chartex" xmlns:mc="http://schemas.openxmlformats.org/markup-compatibility/2006" xmlns:o="urn:schemas-microsoft-com:office:office" xmlns:r="http://schemas.openxmlformats.org/officeDocument/2006/relationships" xmlns:m="http://schemas.openxmlformats.org/officeDocument/2006/math" xmlns:v="urn:schemas-microsoft-com:vml" xmlns:wp14="http://schemas.microsoft.com/office/word/2010/wordprocessingDrawing" xmlns:wp="http://schemas.openxmlformats.org/drawingml/2006/wordprocessingDrawing" xmlns:w10="urn:schemas-microsoft-com:office:word" xmlns:w="http://schemas.openxmlformats.org/wordprocessingml/2006/main" xmlns:w14="http://schemas.microsoft.com/office/word/2010/wordml" xmlns:w15="http://schemas.microsoft.com/office/word/2012/wordml" xmlns:w16se="http://schemas.microsoft.com/office/word/2015/wordml/symex" xmlns:wpg="http://schemas.microsoft.com/office/word/2010/wordprocessingGroup" xmlns:wpi="http://schemas.microsoft.com/office/word/2010/wordprocessingInk" xmlns:wne="http://schemas.microsoft.com/office/word/2006/wordml" xmlns:wps="http://schemas.microsoft.com/office/word/2010/wordprocessingShape" mc:Ignorable="w14 w15 w16se wp14">
+<w:ftr xmlns:wpc="http://schemas.microsoft.com/office/word/2010/wordprocessingCanvas" xmlns:mc="http://schemas.openxmlformats.org/markup-compatibility/2006" xmlns:o="urn:schemas-microsoft-com:office:office" xmlns:r="http://schemas.openxmlformats.org/officeDocument/2006/relationships" xmlns:m="http://schemas.openxmlformats.org/officeDocument/2006/math" xmlns:v="urn:schemas-microsoft-com:vml" xmlns:wp14="http://schemas.microsoft.com/office/word/2010/wordprocessingDrawing" xmlns:wp="http://schemas.openxmlformats.org/drawingml/2006/wordprocessingDrawing" xmlns:w10="urn:schemas-microsoft-com:office:word" xmlns:w="http://schemas.openxmlformats.org/wordprocessingml/2006/main" xmlns:w14="http://schemas.microsoft.com/office/word/2010/wordml" xmlns:w15="http://schemas.microsoft.com/office/word/2012/wordml" xmlns:wpg="http://schemas.microsoft.com/office/word/2010/wordprocessingGroup" xmlns:wpi="http://schemas.microsoft.com/office/word/2010/wordprocessingInk" xmlns:wne="http://schemas.microsoft.com/office/word/2006/wordml" xmlns:wps="http://schemas.microsoft.com/office/word/2010/wordprocessingShape" mc:Ignorable="w14 w15 wp14">
   <w:p>
     <w:pPr>
       <w:tabs>
@@ -6108,7 +6990,7 @@
 </file>
 
 <file path=word/footnotes.xml><?xml version="1.0" encoding="utf-8"?>
-<w:footnotes xmlns:wpc="http://schemas.microsoft.com/office/word/2010/wordprocessingCanvas" xmlns:cx="http://schemas.microsoft.com/office/drawing/2014/chartex" xmlns:cx1="http://schemas.microsoft.com/office/drawing/2015/9/8/chartex" xmlns:mc="http://schemas.openxmlformats.org/markup-compatibility/2006" xmlns:o="urn:schemas-microsoft-com:office:office" xmlns:r="http://schemas.openxmlformats.org/officeDocument/2006/relationships" xmlns:m="http://schemas.openxmlformats.org/officeDocument/2006/math" xmlns:v="urn:schemas-microsoft-com:vml" xmlns:wp14="http://schemas.microsoft.com/office/word/2010/wordprocessingDrawing" xmlns:wp="http://schemas.openxmlformats.org/drawingml/2006/wordprocessingDrawing" xmlns:w10="urn:schemas-microsoft-com:office:word" xmlns:w="http://schemas.openxmlformats.org/wordprocessingml/2006/main" xmlns:w14="http://schemas.microsoft.com/office/word/2010/wordml" xmlns:w15="http://schemas.microsoft.com/office/word/2012/wordml" xmlns:w16se="http://schemas.microsoft.com/office/word/2015/wordml/symex" xmlns:wpg="http://schemas.microsoft.com/office/word/2010/wordprocessingGroup" xmlns:wpi="http://schemas.microsoft.com/office/word/2010/wordprocessingInk" xmlns:wne="http://schemas.microsoft.com/office/word/2006/wordml" xmlns:wps="http://schemas.microsoft.com/office/word/2010/wordprocessingShape" mc:Ignorable="w14 w15 w16se wp14">
+<w:footnotes xmlns:wpc="http://schemas.microsoft.com/office/word/2010/wordprocessingCanvas" xmlns:mc="http://schemas.openxmlformats.org/markup-compatibility/2006" xmlns:o="urn:schemas-microsoft-com:office:office" xmlns:r="http://schemas.openxmlformats.org/officeDocument/2006/relationships" xmlns:m="http://schemas.openxmlformats.org/officeDocument/2006/math" xmlns:v="urn:schemas-microsoft-com:vml" xmlns:wp14="http://schemas.microsoft.com/office/word/2010/wordprocessingDrawing" xmlns:wp="http://schemas.openxmlformats.org/drawingml/2006/wordprocessingDrawing" xmlns:w10="urn:schemas-microsoft-com:office:word" xmlns:w="http://schemas.openxmlformats.org/wordprocessingml/2006/main" xmlns:w14="http://schemas.microsoft.com/office/word/2010/wordml" xmlns:w15="http://schemas.microsoft.com/office/word/2012/wordml" xmlns:wpg="http://schemas.microsoft.com/office/word/2010/wordprocessingGroup" xmlns:wpi="http://schemas.microsoft.com/office/word/2010/wordprocessingInk" xmlns:wne="http://schemas.microsoft.com/office/word/2006/wordml" xmlns:wps="http://schemas.microsoft.com/office/word/2010/wordprocessingShape" mc:Ignorable="w14 w15 wp14">
   <w:footnote w:type="separator" w:id="-1">
     <w:p>
       <w:r>
@@ -6127,7 +7009,7 @@
 </file>
 
 <file path=word/header1.xml><?xml version="1.0" encoding="utf-8"?>
-<w:hdr xmlns:wpc="http://schemas.microsoft.com/office/word/2010/wordprocessingCanvas" xmlns:cx="http://schemas.microsoft.com/office/drawing/2014/chartex" xmlns:cx1="http://schemas.microsoft.com/office/drawing/2015/9/8/chartex" xmlns:mc="http://schemas.openxmlformats.org/markup-compatibility/2006" xmlns:o="urn:schemas-microsoft-com:office:office" xmlns:r="http://schemas.openxmlformats.org/officeDocument/2006/relationships" xmlns:m="http://schemas.openxmlformats.org/officeDocument/2006/math" xmlns:v="urn:schemas-microsoft-com:vml" xmlns:wp14="http://schemas.microsoft.com/office/word/2010/wordprocessingDrawing" xmlns:wp="http://schemas.openxmlformats.org/drawingml/2006/wordprocessingDrawing" xmlns:w10="urn:schemas-microsoft-com:office:word" xmlns:w="http://schemas.openxmlformats.org/wordprocessingml/2006/main" xmlns:w14="http://schemas.microsoft.com/office/word/2010/wordml" xmlns:w15="http://schemas.microsoft.com/office/word/2012/wordml" xmlns:w16se="http://schemas.microsoft.com/office/word/2015/wordml/symex" xmlns:wpg="http://schemas.microsoft.com/office/word/2010/wordprocessingGroup" xmlns:wpi="http://schemas.microsoft.com/office/word/2010/wordprocessingInk" xmlns:wne="http://schemas.microsoft.com/office/word/2006/wordml" xmlns:wps="http://schemas.microsoft.com/office/word/2010/wordprocessingShape" mc:Ignorable="w14 w15 w16se wp14">
+<w:hdr xmlns:wpc="http://schemas.microsoft.com/office/word/2010/wordprocessingCanvas" xmlns:mc="http://schemas.openxmlformats.org/markup-compatibility/2006" xmlns:o="urn:schemas-microsoft-com:office:office" xmlns:r="http://schemas.openxmlformats.org/officeDocument/2006/relationships" xmlns:m="http://schemas.openxmlformats.org/officeDocument/2006/math" xmlns:v="urn:schemas-microsoft-com:vml" xmlns:wp14="http://schemas.microsoft.com/office/word/2010/wordprocessingDrawing" xmlns:wp="http://schemas.openxmlformats.org/drawingml/2006/wordprocessingDrawing" xmlns:w10="urn:schemas-microsoft-com:office:word" xmlns:w="http://schemas.openxmlformats.org/wordprocessingml/2006/main" xmlns:w14="http://schemas.microsoft.com/office/word/2010/wordml" xmlns:w15="http://schemas.microsoft.com/office/word/2012/wordml" xmlns:wpg="http://schemas.microsoft.com/office/word/2010/wordprocessingGroup" xmlns:wpi="http://schemas.microsoft.com/office/word/2010/wordprocessingInk" xmlns:wne="http://schemas.microsoft.com/office/word/2006/wordml" xmlns:wps="http://schemas.microsoft.com/office/word/2010/wordprocessingShape" mc:Ignorable="w14 w15 wp14">
   <w:p>
     <w:pPr>
       <w:tabs>
@@ -6184,7 +7066,7 @@
       <w:rPr>
         <w:noProof/>
       </w:rPr>
-      <w:t>4</w:t>
+      <w:t>10</w:t>
     </w:r>
     <w:r>
       <w:fldChar w:fldCharType="end"/>
@@ -6194,7 +7076,7 @@
 </file>
 
 <file path=word/numbering.xml><?xml version="1.0" encoding="utf-8"?>
-<w:numbering xmlns:wpc="http://schemas.microsoft.com/office/word/2010/wordprocessingCanvas" xmlns:cx="http://schemas.microsoft.com/office/drawing/2014/chartex" xmlns:cx1="http://schemas.microsoft.com/office/drawing/2015/9/8/chartex" xmlns:mc="http://schemas.openxmlformats.org/markup-compatibility/2006" xmlns:o="urn:schemas-microsoft-com:office:office" xmlns:r="http://schemas.openxmlformats.org/officeDocument/2006/relationships" xmlns:m="http://schemas.openxmlformats.org/officeDocument/2006/math" xmlns:v="urn:schemas-microsoft-com:vml" xmlns:wp14="http://schemas.microsoft.com/office/word/2010/wordprocessingDrawing" xmlns:wp="http://schemas.openxmlformats.org/drawingml/2006/wordprocessingDrawing" xmlns:w10="urn:schemas-microsoft-com:office:word" xmlns:w="http://schemas.openxmlformats.org/wordprocessingml/2006/main" xmlns:w14="http://schemas.microsoft.com/office/word/2010/wordml" xmlns:w15="http://schemas.microsoft.com/office/word/2012/wordml" xmlns:w16se="http://schemas.microsoft.com/office/word/2015/wordml/symex" xmlns:wpg="http://schemas.microsoft.com/office/word/2010/wordprocessingGroup" xmlns:wpi="http://schemas.microsoft.com/office/word/2010/wordprocessingInk" xmlns:wne="http://schemas.microsoft.com/office/word/2006/wordml" xmlns:wps="http://schemas.microsoft.com/office/word/2010/wordprocessingShape" mc:Ignorable="w14 w15 w16se wp14">
+<w:numbering xmlns:wpc="http://schemas.microsoft.com/office/word/2010/wordprocessingCanvas" xmlns:mc="http://schemas.openxmlformats.org/markup-compatibility/2006" xmlns:o="urn:schemas-microsoft-com:office:office" xmlns:r="http://schemas.openxmlformats.org/officeDocument/2006/relationships" xmlns:m="http://schemas.openxmlformats.org/officeDocument/2006/math" xmlns:v="urn:schemas-microsoft-com:vml" xmlns:wp14="http://schemas.microsoft.com/office/word/2010/wordprocessingDrawing" xmlns:wp="http://schemas.openxmlformats.org/drawingml/2006/wordprocessingDrawing" xmlns:w10="urn:schemas-microsoft-com:office:word" xmlns:w="http://schemas.openxmlformats.org/wordprocessingml/2006/main" xmlns:w14="http://schemas.microsoft.com/office/word/2010/wordml" xmlns:w15="http://schemas.microsoft.com/office/word/2012/wordml" xmlns:wpg="http://schemas.microsoft.com/office/word/2010/wordprocessingGroup" xmlns:wpi="http://schemas.microsoft.com/office/word/2010/wordprocessingInk" xmlns:wne="http://schemas.microsoft.com/office/word/2006/wordml" xmlns:wps="http://schemas.microsoft.com/office/word/2010/wordprocessingShape" mc:Ignorable="w14 w15 wp14">
   <w:abstractNum w:abstractNumId="0" w15:restartNumberingAfterBreak="0">
     <w:nsid w:val="003E05A8"/>
     <w:multiLevelType w:val="hybridMultilevel"/>
@@ -7759,7 +8641,10 @@
 </file>
 
 <file path=word/people.xml><?xml version="1.0" encoding="utf-8"?>
-<w15:people xmlns:wpc="http://schemas.microsoft.com/office/word/2010/wordprocessingCanvas" xmlns:cx="http://schemas.microsoft.com/office/drawing/2014/chartex" xmlns:cx1="http://schemas.microsoft.com/office/drawing/2015/9/8/chartex" xmlns:mc="http://schemas.openxmlformats.org/markup-compatibility/2006" xmlns:o="urn:schemas-microsoft-com:office:office" xmlns:r="http://schemas.openxmlformats.org/officeDocument/2006/relationships" xmlns:m="http://schemas.openxmlformats.org/officeDocument/2006/math" xmlns:v="urn:schemas-microsoft-com:vml" xmlns:wp14="http://schemas.microsoft.com/office/word/2010/wordprocessingDrawing" xmlns:wp="http://schemas.openxmlformats.org/drawingml/2006/wordprocessingDrawing" xmlns:w10="urn:schemas-microsoft-com:office:word" xmlns:w="http://schemas.openxmlformats.org/wordprocessingml/2006/main" xmlns:w14="http://schemas.microsoft.com/office/word/2010/wordml" xmlns:w15="http://schemas.microsoft.com/office/word/2012/wordml" xmlns:w16se="http://schemas.microsoft.com/office/word/2015/wordml/symex" xmlns:wpg="http://schemas.microsoft.com/office/word/2010/wordprocessingGroup" xmlns:wpi="http://schemas.microsoft.com/office/word/2010/wordprocessingInk" xmlns:wne="http://schemas.microsoft.com/office/word/2006/wordml" xmlns:wps="http://schemas.microsoft.com/office/word/2010/wordprocessingShape" mc:Ignorable="w14 w15 w16se wp14">
+<w15:people xmlns:wpc="http://schemas.microsoft.com/office/word/2010/wordprocessingCanvas" xmlns:mc="http://schemas.openxmlformats.org/markup-compatibility/2006" xmlns:o="urn:schemas-microsoft-com:office:office" xmlns:r="http://schemas.openxmlformats.org/officeDocument/2006/relationships" xmlns:m="http://schemas.openxmlformats.org/officeDocument/2006/math" xmlns:v="urn:schemas-microsoft-com:vml" xmlns:wp14="http://schemas.microsoft.com/office/word/2010/wordprocessingDrawing" xmlns:wp="http://schemas.openxmlformats.org/drawingml/2006/wordprocessingDrawing" xmlns:w10="urn:schemas-microsoft-com:office:word" xmlns:w="http://schemas.openxmlformats.org/wordprocessingml/2006/main" xmlns:w14="http://schemas.microsoft.com/office/word/2010/wordml" xmlns:w15="http://schemas.microsoft.com/office/word/2012/wordml" xmlns:wpg="http://schemas.microsoft.com/office/word/2010/wordprocessingGroup" xmlns:wpi="http://schemas.microsoft.com/office/word/2010/wordprocessingInk" xmlns:wne="http://schemas.microsoft.com/office/word/2006/wordml" xmlns:wps="http://schemas.microsoft.com/office/word/2010/wordprocessingShape" mc:Ignorable="w14 w15 wp14">
+  <w15:person w15:author="Student">
+    <w15:presenceInfo w15:providerId="None" w15:userId="Student"/>
+  </w15:person>
   <w15:person w15:author="Omid Ghiyasian">
     <w15:presenceInfo w15:providerId="Windows Live" w15:userId="cab93b8b1e05a3b1"/>
   </w15:person>
@@ -7770,7 +8655,7 @@
 </file>
 
 <file path=word/styles.xml><?xml version="1.0" encoding="utf-8"?>
-<w:styles xmlns:mc="http://schemas.openxmlformats.org/markup-compatibility/2006" xmlns:r="http://schemas.openxmlformats.org/officeDocument/2006/relationships" xmlns:w="http://schemas.openxmlformats.org/wordprocessingml/2006/main" xmlns:w14="http://schemas.microsoft.com/office/word/2010/wordml" xmlns:w15="http://schemas.microsoft.com/office/word/2012/wordml" xmlns:w16se="http://schemas.microsoft.com/office/word/2015/wordml/symex" mc:Ignorable="w14 w15 w16se">
+<w:styles xmlns:mc="http://schemas.openxmlformats.org/markup-compatibility/2006" xmlns:r="http://schemas.openxmlformats.org/officeDocument/2006/relationships" xmlns:w="http://schemas.openxmlformats.org/wordprocessingml/2006/main" xmlns:w14="http://schemas.microsoft.com/office/word/2010/wordml" xmlns:w15="http://schemas.microsoft.com/office/word/2012/wordml" mc:Ignorable="w14 w15">
   <w:docDefaults>
     <w:rPrDefault>
       <w:rPr>
@@ -8797,7 +9682,7 @@
 </file>
 
 <file path=customXml/itemProps1.xml><?xml version="1.0" encoding="utf-8"?>
-<ds:datastoreItem xmlns:ds="http://schemas.openxmlformats.org/officeDocument/2006/customXml" ds:itemID="{9A30F0DA-41B6-4F1E-A6A8-5C9E5DCBE757}">
+<ds:datastoreItem xmlns:ds="http://schemas.openxmlformats.org/officeDocument/2006/customXml" ds:itemID="{4C9106FB-9963-43BD-B504-3CAF2678C5CE}">
   <ds:schemaRefs>
     <ds:schemaRef ds:uri="http://schemas.openxmlformats.org/officeDocument/2006/bibliography"/>
   </ds:schemaRefs>

</xml_diff>